<commit_message>
Update the deployment steps for the team's feedback
</commit_message>
<xml_diff>
--- a/TECH/DEPLOY/DPC/WORK IN PROGRESS/AWS setup and deployment steps.docx
+++ b/TECH/DEPLOY/DPC/WORK IN PROGRESS/AWS setup and deployment steps.docx
@@ -736,7 +736,6 @@
         </w:numPr>
         <w:ind w:left="432" w:hanging="432"/>
         <w:rPr>
-          <w:rFonts w:hint="eastAsia"/>
           <w:lang w:eastAsia="zh-CN"/>
         </w:rPr>
       </w:pPr>
@@ -828,7 +827,7 @@
                     <a:blip r:embed="rId8">
                       <a:extLst>
                         <a:ext uri="{28A0092B-C50C-407E-A947-70E740481C1C}">
-                          <a14:useLocalDpi xmlns:a14="http://schemas.microsoft.com/office/drawing/2010/main" xmlns:wps="http://schemas.microsoft.com/office/word/2010/wordprocessingShape" xmlns:wpi="http://schemas.microsoft.com/office/word/2010/wordprocessingInk" xmlns:wpg="http://schemas.microsoft.com/office/word/2010/wordprocessingGroup" xmlns:w16se="http://schemas.microsoft.com/office/word/2015/wordml/symex" xmlns:w16cid="http://schemas.microsoft.com/office/word/2016/wordml/cid" xmlns:w15="http://schemas.microsoft.com/office/word/2012/wordml" xmlns:w14="http://schemas.microsoft.com/office/word/2010/wordml" xmlns:w="http://schemas.openxmlformats.org/wordprocessingml/2006/main" xmlns:w10="urn:schemas-microsoft-com:office:word" xmlns:wp14="http://schemas.microsoft.com/office/word/2010/wordprocessingDrawing" xmlns:v="urn:schemas-microsoft-com:vml" xmlns:o="urn:schemas-microsoft-com:office:office" xmlns:am3d="http://schemas.microsoft.com/office/drawing/2017/model3d" xmlns:aink="http://schemas.microsoft.com/office/drawing/2016/ink" xmlns:mc="http://schemas.openxmlformats.org/markup-compatibility/2006" xmlns:cx8="http://schemas.microsoft.com/office/drawing/2016/5/14/chartex" xmlns:cx7="http://schemas.microsoft.com/office/drawing/2016/5/13/chartex" xmlns:cx6="http://schemas.microsoft.com/office/drawing/2016/5/12/chartex" xmlns:cx5="http://schemas.microsoft.com/office/drawing/2016/5/11/chartex" xmlns:cx4="http://schemas.microsoft.com/office/drawing/2016/5/10/chartex" xmlns:cx3="http://schemas.microsoft.com/office/drawing/2016/5/9/chartex" xmlns:cx2="http://schemas.microsoft.com/office/drawing/2015/10/21/chartex" xmlns:cx1="http://schemas.microsoft.com/office/drawing/2015/9/8/chartex" xmlns:cx="http://schemas.microsoft.com/office/drawing/2014/chartex" xmlns:wpc="http://schemas.microsoft.com/office/word/2010/wordprocessingCanvas" xmlns="" val="0"/>
+                          <a14:useLocalDpi xmlns="" xmlns:wpc="http://schemas.microsoft.com/office/word/2010/wordprocessingCanvas" xmlns:cx="http://schemas.microsoft.com/office/drawing/2014/chartex" xmlns:cx1="http://schemas.microsoft.com/office/drawing/2015/9/8/chartex" xmlns:cx2="http://schemas.microsoft.com/office/drawing/2015/10/21/chartex" xmlns:cx3="http://schemas.microsoft.com/office/drawing/2016/5/9/chartex" xmlns:cx4="http://schemas.microsoft.com/office/drawing/2016/5/10/chartex" xmlns:cx5="http://schemas.microsoft.com/office/drawing/2016/5/11/chartex" xmlns:cx6="http://schemas.microsoft.com/office/drawing/2016/5/12/chartex" xmlns:cx7="http://schemas.microsoft.com/office/drawing/2016/5/13/chartex" xmlns:cx8="http://schemas.microsoft.com/office/drawing/2016/5/14/chartex" xmlns:mc="http://schemas.openxmlformats.org/markup-compatibility/2006" xmlns:aink="http://schemas.microsoft.com/office/drawing/2016/ink" xmlns:am3d="http://schemas.microsoft.com/office/drawing/2017/model3d" xmlns:o="urn:schemas-microsoft-com:office:office" xmlns:v="urn:schemas-microsoft-com:vml" xmlns:wp14="http://schemas.microsoft.com/office/word/2010/wordprocessingDrawing" xmlns:w10="urn:schemas-microsoft-com:office:word" xmlns:w="http://schemas.openxmlformats.org/wordprocessingml/2006/main" xmlns:w14="http://schemas.microsoft.com/office/word/2010/wordml" xmlns:w15="http://schemas.microsoft.com/office/word/2012/wordml" xmlns:w16cid="http://schemas.microsoft.com/office/word/2016/wordml/cid" xmlns:w16se="http://schemas.microsoft.com/office/word/2015/wordml/symex" xmlns:wpg="http://schemas.microsoft.com/office/word/2010/wordprocessingGroup" xmlns:wpi="http://schemas.microsoft.com/office/word/2010/wordprocessingInk" xmlns:wps="http://schemas.microsoft.com/office/word/2010/wordprocessingShape" xmlns:a14="http://schemas.microsoft.com/office/drawing/2010/main" val="0"/>
                         </a:ext>
                       </a:extLst>
                     </a:blip>
@@ -890,7 +889,7 @@
                     <a:blip r:embed="rId9">
                       <a:extLst>
                         <a:ext uri="{28A0092B-C50C-407E-A947-70E740481C1C}">
-                          <a14:useLocalDpi xmlns:a14="http://schemas.microsoft.com/office/drawing/2010/main" xmlns:wps="http://schemas.microsoft.com/office/word/2010/wordprocessingShape" xmlns:wpi="http://schemas.microsoft.com/office/word/2010/wordprocessingInk" xmlns:wpg="http://schemas.microsoft.com/office/word/2010/wordprocessingGroup" xmlns:w16se="http://schemas.microsoft.com/office/word/2015/wordml/symex" xmlns:w16cid="http://schemas.microsoft.com/office/word/2016/wordml/cid" xmlns:w15="http://schemas.microsoft.com/office/word/2012/wordml" xmlns:w14="http://schemas.microsoft.com/office/word/2010/wordml" xmlns:w="http://schemas.openxmlformats.org/wordprocessingml/2006/main" xmlns:w10="urn:schemas-microsoft-com:office:word" xmlns:wp14="http://schemas.microsoft.com/office/word/2010/wordprocessingDrawing" xmlns:v="urn:schemas-microsoft-com:vml" xmlns:o="urn:schemas-microsoft-com:office:office" xmlns:am3d="http://schemas.microsoft.com/office/drawing/2017/model3d" xmlns:aink="http://schemas.microsoft.com/office/drawing/2016/ink" xmlns:mc="http://schemas.openxmlformats.org/markup-compatibility/2006" xmlns:cx8="http://schemas.microsoft.com/office/drawing/2016/5/14/chartex" xmlns:cx7="http://schemas.microsoft.com/office/drawing/2016/5/13/chartex" xmlns:cx6="http://schemas.microsoft.com/office/drawing/2016/5/12/chartex" xmlns:cx5="http://schemas.microsoft.com/office/drawing/2016/5/11/chartex" xmlns:cx4="http://schemas.microsoft.com/office/drawing/2016/5/10/chartex" xmlns:cx3="http://schemas.microsoft.com/office/drawing/2016/5/9/chartex" xmlns:cx2="http://schemas.microsoft.com/office/drawing/2015/10/21/chartex" xmlns:cx1="http://schemas.microsoft.com/office/drawing/2015/9/8/chartex" xmlns:cx="http://schemas.microsoft.com/office/drawing/2014/chartex" xmlns:wpc="http://schemas.microsoft.com/office/word/2010/wordprocessingCanvas" xmlns="" val="0"/>
+                          <a14:useLocalDpi xmlns="" xmlns:wpc="http://schemas.microsoft.com/office/word/2010/wordprocessingCanvas" xmlns:cx="http://schemas.microsoft.com/office/drawing/2014/chartex" xmlns:cx1="http://schemas.microsoft.com/office/drawing/2015/9/8/chartex" xmlns:cx2="http://schemas.microsoft.com/office/drawing/2015/10/21/chartex" xmlns:cx3="http://schemas.microsoft.com/office/drawing/2016/5/9/chartex" xmlns:cx4="http://schemas.microsoft.com/office/drawing/2016/5/10/chartex" xmlns:cx5="http://schemas.microsoft.com/office/drawing/2016/5/11/chartex" xmlns:cx6="http://schemas.microsoft.com/office/drawing/2016/5/12/chartex" xmlns:cx7="http://schemas.microsoft.com/office/drawing/2016/5/13/chartex" xmlns:cx8="http://schemas.microsoft.com/office/drawing/2016/5/14/chartex" xmlns:mc="http://schemas.openxmlformats.org/markup-compatibility/2006" xmlns:aink="http://schemas.microsoft.com/office/drawing/2016/ink" xmlns:am3d="http://schemas.microsoft.com/office/drawing/2017/model3d" xmlns:o="urn:schemas-microsoft-com:office:office" xmlns:v="urn:schemas-microsoft-com:vml" xmlns:wp14="http://schemas.microsoft.com/office/word/2010/wordprocessingDrawing" xmlns:w10="urn:schemas-microsoft-com:office:word" xmlns:w="http://schemas.openxmlformats.org/wordprocessingml/2006/main" xmlns:w14="http://schemas.microsoft.com/office/word/2010/wordml" xmlns:w15="http://schemas.microsoft.com/office/word/2012/wordml" xmlns:w16cid="http://schemas.microsoft.com/office/word/2016/wordml/cid" xmlns:w16se="http://schemas.microsoft.com/office/word/2015/wordml/symex" xmlns:wpg="http://schemas.microsoft.com/office/word/2010/wordprocessingGroup" xmlns:wpi="http://schemas.microsoft.com/office/word/2010/wordprocessingInk" xmlns:wps="http://schemas.microsoft.com/office/word/2010/wordprocessingShape" xmlns:a14="http://schemas.microsoft.com/office/drawing/2010/main" val="0"/>
                         </a:ext>
                       </a:extLst>
                     </a:blip>
@@ -952,7 +951,7 @@
                     <a:blip r:embed="rId10">
                       <a:extLst>
                         <a:ext uri="{28A0092B-C50C-407E-A947-70E740481C1C}">
-                          <a14:useLocalDpi xmlns:a14="http://schemas.microsoft.com/office/drawing/2010/main" xmlns:wps="http://schemas.microsoft.com/office/word/2010/wordprocessingShape" xmlns:wpi="http://schemas.microsoft.com/office/word/2010/wordprocessingInk" xmlns:wpg="http://schemas.microsoft.com/office/word/2010/wordprocessingGroup" xmlns:w16se="http://schemas.microsoft.com/office/word/2015/wordml/symex" xmlns:w16cid="http://schemas.microsoft.com/office/word/2016/wordml/cid" xmlns:w15="http://schemas.microsoft.com/office/word/2012/wordml" xmlns:w14="http://schemas.microsoft.com/office/word/2010/wordml" xmlns:w="http://schemas.openxmlformats.org/wordprocessingml/2006/main" xmlns:w10="urn:schemas-microsoft-com:office:word" xmlns:wp14="http://schemas.microsoft.com/office/word/2010/wordprocessingDrawing" xmlns:v="urn:schemas-microsoft-com:vml" xmlns:o="urn:schemas-microsoft-com:office:office" xmlns:am3d="http://schemas.microsoft.com/office/drawing/2017/model3d" xmlns:aink="http://schemas.microsoft.com/office/drawing/2016/ink" xmlns:mc="http://schemas.openxmlformats.org/markup-compatibility/2006" xmlns:cx8="http://schemas.microsoft.com/office/drawing/2016/5/14/chartex" xmlns:cx7="http://schemas.microsoft.com/office/drawing/2016/5/13/chartex" xmlns:cx6="http://schemas.microsoft.com/office/drawing/2016/5/12/chartex" xmlns:cx5="http://schemas.microsoft.com/office/drawing/2016/5/11/chartex" xmlns:cx4="http://schemas.microsoft.com/office/drawing/2016/5/10/chartex" xmlns:cx3="http://schemas.microsoft.com/office/drawing/2016/5/9/chartex" xmlns:cx2="http://schemas.microsoft.com/office/drawing/2015/10/21/chartex" xmlns:cx1="http://schemas.microsoft.com/office/drawing/2015/9/8/chartex" xmlns:cx="http://schemas.microsoft.com/office/drawing/2014/chartex" xmlns:wpc="http://schemas.microsoft.com/office/word/2010/wordprocessingCanvas" xmlns="" val="0"/>
+                          <a14:useLocalDpi xmlns="" xmlns:wpc="http://schemas.microsoft.com/office/word/2010/wordprocessingCanvas" xmlns:cx="http://schemas.microsoft.com/office/drawing/2014/chartex" xmlns:cx1="http://schemas.microsoft.com/office/drawing/2015/9/8/chartex" xmlns:cx2="http://schemas.microsoft.com/office/drawing/2015/10/21/chartex" xmlns:cx3="http://schemas.microsoft.com/office/drawing/2016/5/9/chartex" xmlns:cx4="http://schemas.microsoft.com/office/drawing/2016/5/10/chartex" xmlns:cx5="http://schemas.microsoft.com/office/drawing/2016/5/11/chartex" xmlns:cx6="http://schemas.microsoft.com/office/drawing/2016/5/12/chartex" xmlns:cx7="http://schemas.microsoft.com/office/drawing/2016/5/13/chartex" xmlns:cx8="http://schemas.microsoft.com/office/drawing/2016/5/14/chartex" xmlns:mc="http://schemas.openxmlformats.org/markup-compatibility/2006" xmlns:aink="http://schemas.microsoft.com/office/drawing/2016/ink" xmlns:am3d="http://schemas.microsoft.com/office/drawing/2017/model3d" xmlns:o="urn:schemas-microsoft-com:office:office" xmlns:v="urn:schemas-microsoft-com:vml" xmlns:wp14="http://schemas.microsoft.com/office/word/2010/wordprocessingDrawing" xmlns:w10="urn:schemas-microsoft-com:office:word" xmlns:w="http://schemas.openxmlformats.org/wordprocessingml/2006/main" xmlns:w14="http://schemas.microsoft.com/office/word/2010/wordml" xmlns:w15="http://schemas.microsoft.com/office/word/2012/wordml" xmlns:w16cid="http://schemas.microsoft.com/office/word/2016/wordml/cid" xmlns:w16se="http://schemas.microsoft.com/office/word/2015/wordml/symex" xmlns:wpg="http://schemas.microsoft.com/office/word/2010/wordprocessingGroup" xmlns:wpi="http://schemas.microsoft.com/office/word/2010/wordprocessingInk" xmlns:wps="http://schemas.microsoft.com/office/word/2010/wordprocessingShape" xmlns:a14="http://schemas.microsoft.com/office/drawing/2010/main" val="0"/>
                         </a:ext>
                       </a:extLst>
                     </a:blip>
@@ -1018,7 +1017,7 @@
                     <a:blip r:embed="rId11">
                       <a:extLst>
                         <a:ext uri="{28A0092B-C50C-407E-A947-70E740481C1C}">
-                          <a14:useLocalDpi xmlns:a14="http://schemas.microsoft.com/office/drawing/2010/main" xmlns:wps="http://schemas.microsoft.com/office/word/2010/wordprocessingShape" xmlns:wpi="http://schemas.microsoft.com/office/word/2010/wordprocessingInk" xmlns:wpg="http://schemas.microsoft.com/office/word/2010/wordprocessingGroup" xmlns:w16se="http://schemas.microsoft.com/office/word/2015/wordml/symex" xmlns:w16cid="http://schemas.microsoft.com/office/word/2016/wordml/cid" xmlns:w15="http://schemas.microsoft.com/office/word/2012/wordml" xmlns:w14="http://schemas.microsoft.com/office/word/2010/wordml" xmlns:w="http://schemas.openxmlformats.org/wordprocessingml/2006/main" xmlns:w10="urn:schemas-microsoft-com:office:word" xmlns:wp14="http://schemas.microsoft.com/office/word/2010/wordprocessingDrawing" xmlns:v="urn:schemas-microsoft-com:vml" xmlns:o="urn:schemas-microsoft-com:office:office" xmlns:am3d="http://schemas.microsoft.com/office/drawing/2017/model3d" xmlns:aink="http://schemas.microsoft.com/office/drawing/2016/ink" xmlns:mc="http://schemas.openxmlformats.org/markup-compatibility/2006" xmlns:cx8="http://schemas.microsoft.com/office/drawing/2016/5/14/chartex" xmlns:cx7="http://schemas.microsoft.com/office/drawing/2016/5/13/chartex" xmlns:cx6="http://schemas.microsoft.com/office/drawing/2016/5/12/chartex" xmlns:cx5="http://schemas.microsoft.com/office/drawing/2016/5/11/chartex" xmlns:cx4="http://schemas.microsoft.com/office/drawing/2016/5/10/chartex" xmlns:cx3="http://schemas.microsoft.com/office/drawing/2016/5/9/chartex" xmlns:cx2="http://schemas.microsoft.com/office/drawing/2015/10/21/chartex" xmlns:cx1="http://schemas.microsoft.com/office/drawing/2015/9/8/chartex" xmlns:cx="http://schemas.microsoft.com/office/drawing/2014/chartex" xmlns:wpc="http://schemas.microsoft.com/office/word/2010/wordprocessingCanvas" xmlns="" val="0"/>
+                          <a14:useLocalDpi xmlns="" xmlns:wpc="http://schemas.microsoft.com/office/word/2010/wordprocessingCanvas" xmlns:cx="http://schemas.microsoft.com/office/drawing/2014/chartex" xmlns:cx1="http://schemas.microsoft.com/office/drawing/2015/9/8/chartex" xmlns:cx2="http://schemas.microsoft.com/office/drawing/2015/10/21/chartex" xmlns:cx3="http://schemas.microsoft.com/office/drawing/2016/5/9/chartex" xmlns:cx4="http://schemas.microsoft.com/office/drawing/2016/5/10/chartex" xmlns:cx5="http://schemas.microsoft.com/office/drawing/2016/5/11/chartex" xmlns:cx6="http://schemas.microsoft.com/office/drawing/2016/5/12/chartex" xmlns:cx7="http://schemas.microsoft.com/office/drawing/2016/5/13/chartex" xmlns:cx8="http://schemas.microsoft.com/office/drawing/2016/5/14/chartex" xmlns:mc="http://schemas.openxmlformats.org/markup-compatibility/2006" xmlns:aink="http://schemas.microsoft.com/office/drawing/2016/ink" xmlns:am3d="http://schemas.microsoft.com/office/drawing/2017/model3d" xmlns:o="urn:schemas-microsoft-com:office:office" xmlns:v="urn:schemas-microsoft-com:vml" xmlns:wp14="http://schemas.microsoft.com/office/word/2010/wordprocessingDrawing" xmlns:w10="urn:schemas-microsoft-com:office:word" xmlns:w="http://schemas.openxmlformats.org/wordprocessingml/2006/main" xmlns:w14="http://schemas.microsoft.com/office/word/2010/wordml" xmlns:w15="http://schemas.microsoft.com/office/word/2012/wordml" xmlns:w16cid="http://schemas.microsoft.com/office/word/2016/wordml/cid" xmlns:w16se="http://schemas.microsoft.com/office/word/2015/wordml/symex" xmlns:wpg="http://schemas.microsoft.com/office/word/2010/wordprocessingGroup" xmlns:wpi="http://schemas.microsoft.com/office/word/2010/wordprocessingInk" xmlns:wps="http://schemas.microsoft.com/office/word/2010/wordprocessingShape" xmlns:a14="http://schemas.microsoft.com/office/drawing/2010/main" val="0"/>
                         </a:ext>
                       </a:extLst>
                     </a:blip>
@@ -1080,7 +1079,7 @@
                     <a:blip r:embed="rId12">
                       <a:extLst>
                         <a:ext uri="{28A0092B-C50C-407E-A947-70E740481C1C}">
-                          <a14:useLocalDpi xmlns:a14="http://schemas.microsoft.com/office/drawing/2010/main" xmlns:wps="http://schemas.microsoft.com/office/word/2010/wordprocessingShape" xmlns:wpi="http://schemas.microsoft.com/office/word/2010/wordprocessingInk" xmlns:wpg="http://schemas.microsoft.com/office/word/2010/wordprocessingGroup" xmlns:w16se="http://schemas.microsoft.com/office/word/2015/wordml/symex" xmlns:w16cid="http://schemas.microsoft.com/office/word/2016/wordml/cid" xmlns:w15="http://schemas.microsoft.com/office/word/2012/wordml" xmlns:w14="http://schemas.microsoft.com/office/word/2010/wordml" xmlns:w="http://schemas.openxmlformats.org/wordprocessingml/2006/main" xmlns:w10="urn:schemas-microsoft-com:office:word" xmlns:wp14="http://schemas.microsoft.com/office/word/2010/wordprocessingDrawing" xmlns:v="urn:schemas-microsoft-com:vml" xmlns:o="urn:schemas-microsoft-com:office:office" xmlns:am3d="http://schemas.microsoft.com/office/drawing/2017/model3d" xmlns:aink="http://schemas.microsoft.com/office/drawing/2016/ink" xmlns:mc="http://schemas.openxmlformats.org/markup-compatibility/2006" xmlns:cx8="http://schemas.microsoft.com/office/drawing/2016/5/14/chartex" xmlns:cx7="http://schemas.microsoft.com/office/drawing/2016/5/13/chartex" xmlns:cx6="http://schemas.microsoft.com/office/drawing/2016/5/12/chartex" xmlns:cx5="http://schemas.microsoft.com/office/drawing/2016/5/11/chartex" xmlns:cx4="http://schemas.microsoft.com/office/drawing/2016/5/10/chartex" xmlns:cx3="http://schemas.microsoft.com/office/drawing/2016/5/9/chartex" xmlns:cx2="http://schemas.microsoft.com/office/drawing/2015/10/21/chartex" xmlns:cx1="http://schemas.microsoft.com/office/drawing/2015/9/8/chartex" xmlns:cx="http://schemas.microsoft.com/office/drawing/2014/chartex" xmlns:wpc="http://schemas.microsoft.com/office/word/2010/wordprocessingCanvas" xmlns="" val="0"/>
+                          <a14:useLocalDpi xmlns="" xmlns:wpc="http://schemas.microsoft.com/office/word/2010/wordprocessingCanvas" xmlns:cx="http://schemas.microsoft.com/office/drawing/2014/chartex" xmlns:cx1="http://schemas.microsoft.com/office/drawing/2015/9/8/chartex" xmlns:cx2="http://schemas.microsoft.com/office/drawing/2015/10/21/chartex" xmlns:cx3="http://schemas.microsoft.com/office/drawing/2016/5/9/chartex" xmlns:cx4="http://schemas.microsoft.com/office/drawing/2016/5/10/chartex" xmlns:cx5="http://schemas.microsoft.com/office/drawing/2016/5/11/chartex" xmlns:cx6="http://schemas.microsoft.com/office/drawing/2016/5/12/chartex" xmlns:cx7="http://schemas.microsoft.com/office/drawing/2016/5/13/chartex" xmlns:cx8="http://schemas.microsoft.com/office/drawing/2016/5/14/chartex" xmlns:mc="http://schemas.openxmlformats.org/markup-compatibility/2006" xmlns:aink="http://schemas.microsoft.com/office/drawing/2016/ink" xmlns:am3d="http://schemas.microsoft.com/office/drawing/2017/model3d" xmlns:o="urn:schemas-microsoft-com:office:office" xmlns:v="urn:schemas-microsoft-com:vml" xmlns:wp14="http://schemas.microsoft.com/office/word/2010/wordprocessingDrawing" xmlns:w10="urn:schemas-microsoft-com:office:word" xmlns:w="http://schemas.openxmlformats.org/wordprocessingml/2006/main" xmlns:w14="http://schemas.microsoft.com/office/word/2010/wordml" xmlns:w15="http://schemas.microsoft.com/office/word/2012/wordml" xmlns:w16cid="http://schemas.microsoft.com/office/word/2016/wordml/cid" xmlns:w16se="http://schemas.microsoft.com/office/word/2015/wordml/symex" xmlns:wpg="http://schemas.microsoft.com/office/word/2010/wordprocessingGroup" xmlns:wpi="http://schemas.microsoft.com/office/word/2010/wordprocessingInk" xmlns:wps="http://schemas.microsoft.com/office/word/2010/wordprocessingShape" xmlns:a14="http://schemas.microsoft.com/office/drawing/2010/main" val="0"/>
                         </a:ext>
                       </a:extLst>
                     </a:blip>
@@ -1151,7 +1150,7 @@
                     <a:blip r:embed="rId13">
                       <a:extLst>
                         <a:ext uri="{28A0092B-C50C-407E-A947-70E740481C1C}">
-                          <a14:useLocalDpi xmlns:a14="http://schemas.microsoft.com/office/drawing/2010/main" xmlns:wps="http://schemas.microsoft.com/office/word/2010/wordprocessingShape" xmlns:wpi="http://schemas.microsoft.com/office/word/2010/wordprocessingInk" xmlns:wpg="http://schemas.microsoft.com/office/word/2010/wordprocessingGroup" xmlns:w16se="http://schemas.microsoft.com/office/word/2015/wordml/symex" xmlns:w16cid="http://schemas.microsoft.com/office/word/2016/wordml/cid" xmlns:w15="http://schemas.microsoft.com/office/word/2012/wordml" xmlns:w14="http://schemas.microsoft.com/office/word/2010/wordml" xmlns:w="http://schemas.openxmlformats.org/wordprocessingml/2006/main" xmlns:w10="urn:schemas-microsoft-com:office:word" xmlns:wp14="http://schemas.microsoft.com/office/word/2010/wordprocessingDrawing" xmlns:v="urn:schemas-microsoft-com:vml" xmlns:o="urn:schemas-microsoft-com:office:office" xmlns:am3d="http://schemas.microsoft.com/office/drawing/2017/model3d" xmlns:aink="http://schemas.microsoft.com/office/drawing/2016/ink" xmlns:mc="http://schemas.openxmlformats.org/markup-compatibility/2006" xmlns:cx8="http://schemas.microsoft.com/office/drawing/2016/5/14/chartex" xmlns:cx7="http://schemas.microsoft.com/office/drawing/2016/5/13/chartex" xmlns:cx6="http://schemas.microsoft.com/office/drawing/2016/5/12/chartex" xmlns:cx5="http://schemas.microsoft.com/office/drawing/2016/5/11/chartex" xmlns:cx4="http://schemas.microsoft.com/office/drawing/2016/5/10/chartex" xmlns:cx3="http://schemas.microsoft.com/office/drawing/2016/5/9/chartex" xmlns:cx2="http://schemas.microsoft.com/office/drawing/2015/10/21/chartex" xmlns:cx1="http://schemas.microsoft.com/office/drawing/2015/9/8/chartex" xmlns:cx="http://schemas.microsoft.com/office/drawing/2014/chartex" xmlns:wpc="http://schemas.microsoft.com/office/word/2010/wordprocessingCanvas" xmlns="" val="0"/>
+                          <a14:useLocalDpi xmlns="" xmlns:wpc="http://schemas.microsoft.com/office/word/2010/wordprocessingCanvas" xmlns:cx="http://schemas.microsoft.com/office/drawing/2014/chartex" xmlns:cx1="http://schemas.microsoft.com/office/drawing/2015/9/8/chartex" xmlns:cx2="http://schemas.microsoft.com/office/drawing/2015/10/21/chartex" xmlns:cx3="http://schemas.microsoft.com/office/drawing/2016/5/9/chartex" xmlns:cx4="http://schemas.microsoft.com/office/drawing/2016/5/10/chartex" xmlns:cx5="http://schemas.microsoft.com/office/drawing/2016/5/11/chartex" xmlns:cx6="http://schemas.microsoft.com/office/drawing/2016/5/12/chartex" xmlns:cx7="http://schemas.microsoft.com/office/drawing/2016/5/13/chartex" xmlns:cx8="http://schemas.microsoft.com/office/drawing/2016/5/14/chartex" xmlns:mc="http://schemas.openxmlformats.org/markup-compatibility/2006" xmlns:aink="http://schemas.microsoft.com/office/drawing/2016/ink" xmlns:am3d="http://schemas.microsoft.com/office/drawing/2017/model3d" xmlns:o="urn:schemas-microsoft-com:office:office" xmlns:v="urn:schemas-microsoft-com:vml" xmlns:wp14="http://schemas.microsoft.com/office/word/2010/wordprocessingDrawing" xmlns:w10="urn:schemas-microsoft-com:office:word" xmlns:w="http://schemas.openxmlformats.org/wordprocessingml/2006/main" xmlns:w14="http://schemas.microsoft.com/office/word/2010/wordml" xmlns:w15="http://schemas.microsoft.com/office/word/2012/wordml" xmlns:w16cid="http://schemas.microsoft.com/office/word/2016/wordml/cid" xmlns:w16se="http://schemas.microsoft.com/office/word/2015/wordml/symex" xmlns:wpg="http://schemas.microsoft.com/office/word/2010/wordprocessingGroup" xmlns:wpi="http://schemas.microsoft.com/office/word/2010/wordprocessingInk" xmlns:wps="http://schemas.microsoft.com/office/word/2010/wordprocessingShape" xmlns:a14="http://schemas.microsoft.com/office/drawing/2010/main" val="0"/>
                         </a:ext>
                       </a:extLst>
                     </a:blip>
@@ -1234,7 +1233,7 @@
                     <a:blip r:embed="rId14">
                       <a:extLst>
                         <a:ext uri="{28A0092B-C50C-407E-A947-70E740481C1C}">
-                          <a14:useLocalDpi xmlns:a14="http://schemas.microsoft.com/office/drawing/2010/main" xmlns:wps="http://schemas.microsoft.com/office/word/2010/wordprocessingShape" xmlns:wpi="http://schemas.microsoft.com/office/word/2010/wordprocessingInk" xmlns:wpg="http://schemas.microsoft.com/office/word/2010/wordprocessingGroup" xmlns:w16se="http://schemas.microsoft.com/office/word/2015/wordml/symex" xmlns:w16cid="http://schemas.microsoft.com/office/word/2016/wordml/cid" xmlns:w15="http://schemas.microsoft.com/office/word/2012/wordml" xmlns:w14="http://schemas.microsoft.com/office/word/2010/wordml" xmlns:w="http://schemas.openxmlformats.org/wordprocessingml/2006/main" xmlns:w10="urn:schemas-microsoft-com:office:word" xmlns:wp14="http://schemas.microsoft.com/office/word/2010/wordprocessingDrawing" xmlns:v="urn:schemas-microsoft-com:vml" xmlns:o="urn:schemas-microsoft-com:office:office" xmlns:am3d="http://schemas.microsoft.com/office/drawing/2017/model3d" xmlns:aink="http://schemas.microsoft.com/office/drawing/2016/ink" xmlns:mc="http://schemas.openxmlformats.org/markup-compatibility/2006" xmlns:cx8="http://schemas.microsoft.com/office/drawing/2016/5/14/chartex" xmlns:cx7="http://schemas.microsoft.com/office/drawing/2016/5/13/chartex" xmlns:cx6="http://schemas.microsoft.com/office/drawing/2016/5/12/chartex" xmlns:cx5="http://schemas.microsoft.com/office/drawing/2016/5/11/chartex" xmlns:cx4="http://schemas.microsoft.com/office/drawing/2016/5/10/chartex" xmlns:cx3="http://schemas.microsoft.com/office/drawing/2016/5/9/chartex" xmlns:cx2="http://schemas.microsoft.com/office/drawing/2015/10/21/chartex" xmlns:cx1="http://schemas.microsoft.com/office/drawing/2015/9/8/chartex" xmlns:cx="http://schemas.microsoft.com/office/drawing/2014/chartex" xmlns:wpc="http://schemas.microsoft.com/office/word/2010/wordprocessingCanvas" xmlns="" val="0"/>
+                          <a14:useLocalDpi xmlns="" xmlns:wpc="http://schemas.microsoft.com/office/word/2010/wordprocessingCanvas" xmlns:cx="http://schemas.microsoft.com/office/drawing/2014/chartex" xmlns:cx1="http://schemas.microsoft.com/office/drawing/2015/9/8/chartex" xmlns:cx2="http://schemas.microsoft.com/office/drawing/2015/10/21/chartex" xmlns:cx3="http://schemas.microsoft.com/office/drawing/2016/5/9/chartex" xmlns:cx4="http://schemas.microsoft.com/office/drawing/2016/5/10/chartex" xmlns:cx5="http://schemas.microsoft.com/office/drawing/2016/5/11/chartex" xmlns:cx6="http://schemas.microsoft.com/office/drawing/2016/5/12/chartex" xmlns:cx7="http://schemas.microsoft.com/office/drawing/2016/5/13/chartex" xmlns:cx8="http://schemas.microsoft.com/office/drawing/2016/5/14/chartex" xmlns:mc="http://schemas.openxmlformats.org/markup-compatibility/2006" xmlns:aink="http://schemas.microsoft.com/office/drawing/2016/ink" xmlns:am3d="http://schemas.microsoft.com/office/drawing/2017/model3d" xmlns:o="urn:schemas-microsoft-com:office:office" xmlns:v="urn:schemas-microsoft-com:vml" xmlns:wp14="http://schemas.microsoft.com/office/word/2010/wordprocessingDrawing" xmlns:w10="urn:schemas-microsoft-com:office:word" xmlns:w="http://schemas.openxmlformats.org/wordprocessingml/2006/main" xmlns:w14="http://schemas.microsoft.com/office/word/2010/wordml" xmlns:w15="http://schemas.microsoft.com/office/word/2012/wordml" xmlns:w16cid="http://schemas.microsoft.com/office/word/2016/wordml/cid" xmlns:w16se="http://schemas.microsoft.com/office/word/2015/wordml/symex" xmlns:wpg="http://schemas.microsoft.com/office/word/2010/wordprocessingGroup" xmlns:wpi="http://schemas.microsoft.com/office/word/2010/wordprocessingInk" xmlns:wps="http://schemas.microsoft.com/office/word/2010/wordprocessingShape" xmlns:a14="http://schemas.microsoft.com/office/drawing/2010/main" val="0"/>
                         </a:ext>
                       </a:extLst>
                     </a:blip>
@@ -1296,7 +1295,7 @@
                     <a:blip r:embed="rId15">
                       <a:extLst>
                         <a:ext uri="{28A0092B-C50C-407E-A947-70E740481C1C}">
-                          <a14:useLocalDpi xmlns:a14="http://schemas.microsoft.com/office/drawing/2010/main" xmlns:wps="http://schemas.microsoft.com/office/word/2010/wordprocessingShape" xmlns:wpi="http://schemas.microsoft.com/office/word/2010/wordprocessingInk" xmlns:wpg="http://schemas.microsoft.com/office/word/2010/wordprocessingGroup" xmlns:w16se="http://schemas.microsoft.com/office/word/2015/wordml/symex" xmlns:w16cid="http://schemas.microsoft.com/office/word/2016/wordml/cid" xmlns:w15="http://schemas.microsoft.com/office/word/2012/wordml" xmlns:w14="http://schemas.microsoft.com/office/word/2010/wordml" xmlns:w="http://schemas.openxmlformats.org/wordprocessingml/2006/main" xmlns:w10="urn:schemas-microsoft-com:office:word" xmlns:wp14="http://schemas.microsoft.com/office/word/2010/wordprocessingDrawing" xmlns:v="urn:schemas-microsoft-com:vml" xmlns:o="urn:schemas-microsoft-com:office:office" xmlns:am3d="http://schemas.microsoft.com/office/drawing/2017/model3d" xmlns:aink="http://schemas.microsoft.com/office/drawing/2016/ink" xmlns:mc="http://schemas.openxmlformats.org/markup-compatibility/2006" xmlns:cx8="http://schemas.microsoft.com/office/drawing/2016/5/14/chartex" xmlns:cx7="http://schemas.microsoft.com/office/drawing/2016/5/13/chartex" xmlns:cx6="http://schemas.microsoft.com/office/drawing/2016/5/12/chartex" xmlns:cx5="http://schemas.microsoft.com/office/drawing/2016/5/11/chartex" xmlns:cx4="http://schemas.microsoft.com/office/drawing/2016/5/10/chartex" xmlns:cx3="http://schemas.microsoft.com/office/drawing/2016/5/9/chartex" xmlns:cx2="http://schemas.microsoft.com/office/drawing/2015/10/21/chartex" xmlns:cx1="http://schemas.microsoft.com/office/drawing/2015/9/8/chartex" xmlns:cx="http://schemas.microsoft.com/office/drawing/2014/chartex" xmlns:wpc="http://schemas.microsoft.com/office/word/2010/wordprocessingCanvas" xmlns="" val="0"/>
+                          <a14:useLocalDpi xmlns="" xmlns:wpc="http://schemas.microsoft.com/office/word/2010/wordprocessingCanvas" xmlns:cx="http://schemas.microsoft.com/office/drawing/2014/chartex" xmlns:cx1="http://schemas.microsoft.com/office/drawing/2015/9/8/chartex" xmlns:cx2="http://schemas.microsoft.com/office/drawing/2015/10/21/chartex" xmlns:cx3="http://schemas.microsoft.com/office/drawing/2016/5/9/chartex" xmlns:cx4="http://schemas.microsoft.com/office/drawing/2016/5/10/chartex" xmlns:cx5="http://schemas.microsoft.com/office/drawing/2016/5/11/chartex" xmlns:cx6="http://schemas.microsoft.com/office/drawing/2016/5/12/chartex" xmlns:cx7="http://schemas.microsoft.com/office/drawing/2016/5/13/chartex" xmlns:cx8="http://schemas.microsoft.com/office/drawing/2016/5/14/chartex" xmlns:mc="http://schemas.openxmlformats.org/markup-compatibility/2006" xmlns:aink="http://schemas.microsoft.com/office/drawing/2016/ink" xmlns:am3d="http://schemas.microsoft.com/office/drawing/2017/model3d" xmlns:o="urn:schemas-microsoft-com:office:office" xmlns:v="urn:schemas-microsoft-com:vml" xmlns:wp14="http://schemas.microsoft.com/office/word/2010/wordprocessingDrawing" xmlns:w10="urn:schemas-microsoft-com:office:word" xmlns:w="http://schemas.openxmlformats.org/wordprocessingml/2006/main" xmlns:w14="http://schemas.microsoft.com/office/word/2010/wordml" xmlns:w15="http://schemas.microsoft.com/office/word/2012/wordml" xmlns:w16cid="http://schemas.microsoft.com/office/word/2016/wordml/cid" xmlns:w16se="http://schemas.microsoft.com/office/word/2015/wordml/symex" xmlns:wpg="http://schemas.microsoft.com/office/word/2010/wordprocessingGroup" xmlns:wpi="http://schemas.microsoft.com/office/word/2010/wordprocessingInk" xmlns:wps="http://schemas.microsoft.com/office/word/2010/wordprocessingShape" xmlns:a14="http://schemas.microsoft.com/office/drawing/2010/main" val="0"/>
                         </a:ext>
                       </a:extLst>
                     </a:blip>
@@ -1388,7 +1387,7 @@
                     <a:blip r:embed="rId16">
                       <a:extLst>
                         <a:ext uri="{28A0092B-C50C-407E-A947-70E740481C1C}">
-                          <a14:useLocalDpi xmlns:a14="http://schemas.microsoft.com/office/drawing/2010/main" xmlns:wps="http://schemas.microsoft.com/office/word/2010/wordprocessingShape" xmlns:wpi="http://schemas.microsoft.com/office/word/2010/wordprocessingInk" xmlns:wpg="http://schemas.microsoft.com/office/word/2010/wordprocessingGroup" xmlns:w16se="http://schemas.microsoft.com/office/word/2015/wordml/symex" xmlns:w16cid="http://schemas.microsoft.com/office/word/2016/wordml/cid" xmlns:w15="http://schemas.microsoft.com/office/word/2012/wordml" xmlns:w14="http://schemas.microsoft.com/office/word/2010/wordml" xmlns:w="http://schemas.openxmlformats.org/wordprocessingml/2006/main" xmlns:w10="urn:schemas-microsoft-com:office:word" xmlns:wp14="http://schemas.microsoft.com/office/word/2010/wordprocessingDrawing" xmlns:v="urn:schemas-microsoft-com:vml" xmlns:o="urn:schemas-microsoft-com:office:office" xmlns:am3d="http://schemas.microsoft.com/office/drawing/2017/model3d" xmlns:aink="http://schemas.microsoft.com/office/drawing/2016/ink" xmlns:mc="http://schemas.openxmlformats.org/markup-compatibility/2006" xmlns:cx8="http://schemas.microsoft.com/office/drawing/2016/5/14/chartex" xmlns:cx7="http://schemas.microsoft.com/office/drawing/2016/5/13/chartex" xmlns:cx6="http://schemas.microsoft.com/office/drawing/2016/5/12/chartex" xmlns:cx5="http://schemas.microsoft.com/office/drawing/2016/5/11/chartex" xmlns:cx4="http://schemas.microsoft.com/office/drawing/2016/5/10/chartex" xmlns:cx3="http://schemas.microsoft.com/office/drawing/2016/5/9/chartex" xmlns:cx2="http://schemas.microsoft.com/office/drawing/2015/10/21/chartex" xmlns:cx1="http://schemas.microsoft.com/office/drawing/2015/9/8/chartex" xmlns:cx="http://schemas.microsoft.com/office/drawing/2014/chartex" xmlns:wpc="http://schemas.microsoft.com/office/word/2010/wordprocessingCanvas" xmlns="" val="0"/>
+                          <a14:useLocalDpi xmlns="" xmlns:wpc="http://schemas.microsoft.com/office/word/2010/wordprocessingCanvas" xmlns:cx="http://schemas.microsoft.com/office/drawing/2014/chartex" xmlns:cx1="http://schemas.microsoft.com/office/drawing/2015/9/8/chartex" xmlns:cx2="http://schemas.microsoft.com/office/drawing/2015/10/21/chartex" xmlns:cx3="http://schemas.microsoft.com/office/drawing/2016/5/9/chartex" xmlns:cx4="http://schemas.microsoft.com/office/drawing/2016/5/10/chartex" xmlns:cx5="http://schemas.microsoft.com/office/drawing/2016/5/11/chartex" xmlns:cx6="http://schemas.microsoft.com/office/drawing/2016/5/12/chartex" xmlns:cx7="http://schemas.microsoft.com/office/drawing/2016/5/13/chartex" xmlns:cx8="http://schemas.microsoft.com/office/drawing/2016/5/14/chartex" xmlns:mc="http://schemas.openxmlformats.org/markup-compatibility/2006" xmlns:aink="http://schemas.microsoft.com/office/drawing/2016/ink" xmlns:am3d="http://schemas.microsoft.com/office/drawing/2017/model3d" xmlns:o="urn:schemas-microsoft-com:office:office" xmlns:v="urn:schemas-microsoft-com:vml" xmlns:wp14="http://schemas.microsoft.com/office/word/2010/wordprocessingDrawing" xmlns:w10="urn:schemas-microsoft-com:office:word" xmlns:w="http://schemas.openxmlformats.org/wordprocessingml/2006/main" xmlns:w14="http://schemas.microsoft.com/office/word/2010/wordml" xmlns:w15="http://schemas.microsoft.com/office/word/2012/wordml" xmlns:w16cid="http://schemas.microsoft.com/office/word/2016/wordml/cid" xmlns:w16se="http://schemas.microsoft.com/office/word/2015/wordml/symex" xmlns:wpg="http://schemas.microsoft.com/office/word/2010/wordprocessingGroup" xmlns:wpi="http://schemas.microsoft.com/office/word/2010/wordprocessingInk" xmlns:wps="http://schemas.microsoft.com/office/word/2010/wordprocessingShape" xmlns:a14="http://schemas.microsoft.com/office/drawing/2010/main" val="0"/>
                         </a:ext>
                       </a:extLst>
                     </a:blip>
@@ -1454,7 +1453,7 @@
                     <a:blip r:embed="rId17">
                       <a:extLst>
                         <a:ext uri="{28A0092B-C50C-407E-A947-70E740481C1C}">
-                          <a14:useLocalDpi xmlns:a14="http://schemas.microsoft.com/office/drawing/2010/main" xmlns:wps="http://schemas.microsoft.com/office/word/2010/wordprocessingShape" xmlns:wpi="http://schemas.microsoft.com/office/word/2010/wordprocessingInk" xmlns:wpg="http://schemas.microsoft.com/office/word/2010/wordprocessingGroup" xmlns:w16se="http://schemas.microsoft.com/office/word/2015/wordml/symex" xmlns:w16cid="http://schemas.microsoft.com/office/word/2016/wordml/cid" xmlns:w15="http://schemas.microsoft.com/office/word/2012/wordml" xmlns:w14="http://schemas.microsoft.com/office/word/2010/wordml" xmlns:w="http://schemas.openxmlformats.org/wordprocessingml/2006/main" xmlns:w10="urn:schemas-microsoft-com:office:word" xmlns:wp14="http://schemas.microsoft.com/office/word/2010/wordprocessingDrawing" xmlns:v="urn:schemas-microsoft-com:vml" xmlns:o="urn:schemas-microsoft-com:office:office" xmlns:am3d="http://schemas.microsoft.com/office/drawing/2017/model3d" xmlns:aink="http://schemas.microsoft.com/office/drawing/2016/ink" xmlns:mc="http://schemas.openxmlformats.org/markup-compatibility/2006" xmlns:cx8="http://schemas.microsoft.com/office/drawing/2016/5/14/chartex" xmlns:cx7="http://schemas.microsoft.com/office/drawing/2016/5/13/chartex" xmlns:cx6="http://schemas.microsoft.com/office/drawing/2016/5/12/chartex" xmlns:cx5="http://schemas.microsoft.com/office/drawing/2016/5/11/chartex" xmlns:cx4="http://schemas.microsoft.com/office/drawing/2016/5/10/chartex" xmlns:cx3="http://schemas.microsoft.com/office/drawing/2016/5/9/chartex" xmlns:cx2="http://schemas.microsoft.com/office/drawing/2015/10/21/chartex" xmlns:cx1="http://schemas.microsoft.com/office/drawing/2015/9/8/chartex" xmlns:cx="http://schemas.microsoft.com/office/drawing/2014/chartex" xmlns:wpc="http://schemas.microsoft.com/office/word/2010/wordprocessingCanvas" xmlns="" val="0"/>
+                          <a14:useLocalDpi xmlns="" xmlns:wpc="http://schemas.microsoft.com/office/word/2010/wordprocessingCanvas" xmlns:cx="http://schemas.microsoft.com/office/drawing/2014/chartex" xmlns:cx1="http://schemas.microsoft.com/office/drawing/2015/9/8/chartex" xmlns:cx2="http://schemas.microsoft.com/office/drawing/2015/10/21/chartex" xmlns:cx3="http://schemas.microsoft.com/office/drawing/2016/5/9/chartex" xmlns:cx4="http://schemas.microsoft.com/office/drawing/2016/5/10/chartex" xmlns:cx5="http://schemas.microsoft.com/office/drawing/2016/5/11/chartex" xmlns:cx6="http://schemas.microsoft.com/office/drawing/2016/5/12/chartex" xmlns:cx7="http://schemas.microsoft.com/office/drawing/2016/5/13/chartex" xmlns:cx8="http://schemas.microsoft.com/office/drawing/2016/5/14/chartex" xmlns:mc="http://schemas.openxmlformats.org/markup-compatibility/2006" xmlns:aink="http://schemas.microsoft.com/office/drawing/2016/ink" xmlns:am3d="http://schemas.microsoft.com/office/drawing/2017/model3d" xmlns:o="urn:schemas-microsoft-com:office:office" xmlns:v="urn:schemas-microsoft-com:vml" xmlns:wp14="http://schemas.microsoft.com/office/word/2010/wordprocessingDrawing" xmlns:w10="urn:schemas-microsoft-com:office:word" xmlns:w="http://schemas.openxmlformats.org/wordprocessingml/2006/main" xmlns:w14="http://schemas.microsoft.com/office/word/2010/wordml" xmlns:w15="http://schemas.microsoft.com/office/word/2012/wordml" xmlns:w16cid="http://schemas.microsoft.com/office/word/2016/wordml/cid" xmlns:w16se="http://schemas.microsoft.com/office/word/2015/wordml/symex" xmlns:wpg="http://schemas.microsoft.com/office/word/2010/wordprocessingGroup" xmlns:wpi="http://schemas.microsoft.com/office/word/2010/wordprocessingInk" xmlns:wps="http://schemas.microsoft.com/office/word/2010/wordprocessingShape" xmlns:a14="http://schemas.microsoft.com/office/drawing/2010/main" val="0"/>
                         </a:ext>
                       </a:extLst>
                     </a:blip>
@@ -1516,7 +1515,7 @@
                     <a:blip r:embed="rId18">
                       <a:extLst>
                         <a:ext uri="{28A0092B-C50C-407E-A947-70E740481C1C}">
-                          <a14:useLocalDpi xmlns:a14="http://schemas.microsoft.com/office/drawing/2010/main" xmlns:wps="http://schemas.microsoft.com/office/word/2010/wordprocessingShape" xmlns:wpi="http://schemas.microsoft.com/office/word/2010/wordprocessingInk" xmlns:wpg="http://schemas.microsoft.com/office/word/2010/wordprocessingGroup" xmlns:w16se="http://schemas.microsoft.com/office/word/2015/wordml/symex" xmlns:w16cid="http://schemas.microsoft.com/office/word/2016/wordml/cid" xmlns:w15="http://schemas.microsoft.com/office/word/2012/wordml" xmlns:w14="http://schemas.microsoft.com/office/word/2010/wordml" xmlns:w="http://schemas.openxmlformats.org/wordprocessingml/2006/main" xmlns:w10="urn:schemas-microsoft-com:office:word" xmlns:wp14="http://schemas.microsoft.com/office/word/2010/wordprocessingDrawing" xmlns:v="urn:schemas-microsoft-com:vml" xmlns:o="urn:schemas-microsoft-com:office:office" xmlns:am3d="http://schemas.microsoft.com/office/drawing/2017/model3d" xmlns:aink="http://schemas.microsoft.com/office/drawing/2016/ink" xmlns:mc="http://schemas.openxmlformats.org/markup-compatibility/2006" xmlns:cx8="http://schemas.microsoft.com/office/drawing/2016/5/14/chartex" xmlns:cx7="http://schemas.microsoft.com/office/drawing/2016/5/13/chartex" xmlns:cx6="http://schemas.microsoft.com/office/drawing/2016/5/12/chartex" xmlns:cx5="http://schemas.microsoft.com/office/drawing/2016/5/11/chartex" xmlns:cx4="http://schemas.microsoft.com/office/drawing/2016/5/10/chartex" xmlns:cx3="http://schemas.microsoft.com/office/drawing/2016/5/9/chartex" xmlns:cx2="http://schemas.microsoft.com/office/drawing/2015/10/21/chartex" xmlns:cx1="http://schemas.microsoft.com/office/drawing/2015/9/8/chartex" xmlns:cx="http://schemas.microsoft.com/office/drawing/2014/chartex" xmlns:wpc="http://schemas.microsoft.com/office/word/2010/wordprocessingCanvas" xmlns="" val="0"/>
+                          <a14:useLocalDpi xmlns="" xmlns:wpc="http://schemas.microsoft.com/office/word/2010/wordprocessingCanvas" xmlns:cx="http://schemas.microsoft.com/office/drawing/2014/chartex" xmlns:cx1="http://schemas.microsoft.com/office/drawing/2015/9/8/chartex" xmlns:cx2="http://schemas.microsoft.com/office/drawing/2015/10/21/chartex" xmlns:cx3="http://schemas.microsoft.com/office/drawing/2016/5/9/chartex" xmlns:cx4="http://schemas.microsoft.com/office/drawing/2016/5/10/chartex" xmlns:cx5="http://schemas.microsoft.com/office/drawing/2016/5/11/chartex" xmlns:cx6="http://schemas.microsoft.com/office/drawing/2016/5/12/chartex" xmlns:cx7="http://schemas.microsoft.com/office/drawing/2016/5/13/chartex" xmlns:cx8="http://schemas.microsoft.com/office/drawing/2016/5/14/chartex" xmlns:mc="http://schemas.openxmlformats.org/markup-compatibility/2006" xmlns:aink="http://schemas.microsoft.com/office/drawing/2016/ink" xmlns:am3d="http://schemas.microsoft.com/office/drawing/2017/model3d" xmlns:o="urn:schemas-microsoft-com:office:office" xmlns:v="urn:schemas-microsoft-com:vml" xmlns:wp14="http://schemas.microsoft.com/office/word/2010/wordprocessingDrawing" xmlns:w10="urn:schemas-microsoft-com:office:word" xmlns:w="http://schemas.openxmlformats.org/wordprocessingml/2006/main" xmlns:w14="http://schemas.microsoft.com/office/word/2010/wordml" xmlns:w15="http://schemas.microsoft.com/office/word/2012/wordml" xmlns:w16cid="http://schemas.microsoft.com/office/word/2016/wordml/cid" xmlns:w16se="http://schemas.microsoft.com/office/word/2015/wordml/symex" xmlns:wpg="http://schemas.microsoft.com/office/word/2010/wordprocessingGroup" xmlns:wpi="http://schemas.microsoft.com/office/word/2010/wordprocessingInk" xmlns:wps="http://schemas.microsoft.com/office/word/2010/wordprocessingShape" xmlns:a14="http://schemas.microsoft.com/office/drawing/2010/main" val="0"/>
                         </a:ext>
                       </a:extLst>
                     </a:blip>
@@ -1579,7 +1578,7 @@
                     <a:blip r:embed="rId19">
                       <a:extLst>
                         <a:ext uri="{28A0092B-C50C-407E-A947-70E740481C1C}">
-                          <a14:useLocalDpi xmlns:a14="http://schemas.microsoft.com/office/drawing/2010/main" xmlns:wps="http://schemas.microsoft.com/office/word/2010/wordprocessingShape" xmlns:wpi="http://schemas.microsoft.com/office/word/2010/wordprocessingInk" xmlns:wpg="http://schemas.microsoft.com/office/word/2010/wordprocessingGroup" xmlns:w16se="http://schemas.microsoft.com/office/word/2015/wordml/symex" xmlns:w16cid="http://schemas.microsoft.com/office/word/2016/wordml/cid" xmlns:w15="http://schemas.microsoft.com/office/word/2012/wordml" xmlns:w14="http://schemas.microsoft.com/office/word/2010/wordml" xmlns:w="http://schemas.openxmlformats.org/wordprocessingml/2006/main" xmlns:w10="urn:schemas-microsoft-com:office:word" xmlns:wp14="http://schemas.microsoft.com/office/word/2010/wordprocessingDrawing" xmlns:v="urn:schemas-microsoft-com:vml" xmlns:o="urn:schemas-microsoft-com:office:office" xmlns:am3d="http://schemas.microsoft.com/office/drawing/2017/model3d" xmlns:aink="http://schemas.microsoft.com/office/drawing/2016/ink" xmlns:mc="http://schemas.openxmlformats.org/markup-compatibility/2006" xmlns:cx8="http://schemas.microsoft.com/office/drawing/2016/5/14/chartex" xmlns:cx7="http://schemas.microsoft.com/office/drawing/2016/5/13/chartex" xmlns:cx6="http://schemas.microsoft.com/office/drawing/2016/5/12/chartex" xmlns:cx5="http://schemas.microsoft.com/office/drawing/2016/5/11/chartex" xmlns:cx4="http://schemas.microsoft.com/office/drawing/2016/5/10/chartex" xmlns:cx3="http://schemas.microsoft.com/office/drawing/2016/5/9/chartex" xmlns:cx2="http://schemas.microsoft.com/office/drawing/2015/10/21/chartex" xmlns:cx1="http://schemas.microsoft.com/office/drawing/2015/9/8/chartex" xmlns:cx="http://schemas.microsoft.com/office/drawing/2014/chartex" xmlns:wpc="http://schemas.microsoft.com/office/word/2010/wordprocessingCanvas" xmlns="" val="0"/>
+                          <a14:useLocalDpi xmlns="" xmlns:wpc="http://schemas.microsoft.com/office/word/2010/wordprocessingCanvas" xmlns:cx="http://schemas.microsoft.com/office/drawing/2014/chartex" xmlns:cx1="http://schemas.microsoft.com/office/drawing/2015/9/8/chartex" xmlns:cx2="http://schemas.microsoft.com/office/drawing/2015/10/21/chartex" xmlns:cx3="http://schemas.microsoft.com/office/drawing/2016/5/9/chartex" xmlns:cx4="http://schemas.microsoft.com/office/drawing/2016/5/10/chartex" xmlns:cx5="http://schemas.microsoft.com/office/drawing/2016/5/11/chartex" xmlns:cx6="http://schemas.microsoft.com/office/drawing/2016/5/12/chartex" xmlns:cx7="http://schemas.microsoft.com/office/drawing/2016/5/13/chartex" xmlns:cx8="http://schemas.microsoft.com/office/drawing/2016/5/14/chartex" xmlns:mc="http://schemas.openxmlformats.org/markup-compatibility/2006" xmlns:aink="http://schemas.microsoft.com/office/drawing/2016/ink" xmlns:am3d="http://schemas.microsoft.com/office/drawing/2017/model3d" xmlns:o="urn:schemas-microsoft-com:office:office" xmlns:v="urn:schemas-microsoft-com:vml" xmlns:wp14="http://schemas.microsoft.com/office/word/2010/wordprocessingDrawing" xmlns:w10="urn:schemas-microsoft-com:office:word" xmlns:w="http://schemas.openxmlformats.org/wordprocessingml/2006/main" xmlns:w14="http://schemas.microsoft.com/office/word/2010/wordml" xmlns:w15="http://schemas.microsoft.com/office/word/2012/wordml" xmlns:w16cid="http://schemas.microsoft.com/office/word/2016/wordml/cid" xmlns:w16se="http://schemas.microsoft.com/office/word/2015/wordml/symex" xmlns:wpg="http://schemas.microsoft.com/office/word/2010/wordprocessingGroup" xmlns:wpi="http://schemas.microsoft.com/office/word/2010/wordprocessingInk" xmlns:wps="http://schemas.microsoft.com/office/word/2010/wordprocessingShape" xmlns:a14="http://schemas.microsoft.com/office/drawing/2010/main" val="0"/>
                         </a:ext>
                       </a:extLst>
                     </a:blip>
@@ -1645,7 +1644,7 @@
                     <a:blip r:embed="rId20">
                       <a:extLst>
                         <a:ext uri="{28A0092B-C50C-407E-A947-70E740481C1C}">
-                          <a14:useLocalDpi xmlns:a14="http://schemas.microsoft.com/office/drawing/2010/main" xmlns:wps="http://schemas.microsoft.com/office/word/2010/wordprocessingShape" xmlns:wpi="http://schemas.microsoft.com/office/word/2010/wordprocessingInk" xmlns:wpg="http://schemas.microsoft.com/office/word/2010/wordprocessingGroup" xmlns:w16se="http://schemas.microsoft.com/office/word/2015/wordml/symex" xmlns:w16cid="http://schemas.microsoft.com/office/word/2016/wordml/cid" xmlns:w15="http://schemas.microsoft.com/office/word/2012/wordml" xmlns:w14="http://schemas.microsoft.com/office/word/2010/wordml" xmlns:w="http://schemas.openxmlformats.org/wordprocessingml/2006/main" xmlns:w10="urn:schemas-microsoft-com:office:word" xmlns:wp14="http://schemas.microsoft.com/office/word/2010/wordprocessingDrawing" xmlns:v="urn:schemas-microsoft-com:vml" xmlns:o="urn:schemas-microsoft-com:office:office" xmlns:am3d="http://schemas.microsoft.com/office/drawing/2017/model3d" xmlns:aink="http://schemas.microsoft.com/office/drawing/2016/ink" xmlns:mc="http://schemas.openxmlformats.org/markup-compatibility/2006" xmlns:cx8="http://schemas.microsoft.com/office/drawing/2016/5/14/chartex" xmlns:cx7="http://schemas.microsoft.com/office/drawing/2016/5/13/chartex" xmlns:cx6="http://schemas.microsoft.com/office/drawing/2016/5/12/chartex" xmlns:cx5="http://schemas.microsoft.com/office/drawing/2016/5/11/chartex" xmlns:cx4="http://schemas.microsoft.com/office/drawing/2016/5/10/chartex" xmlns:cx3="http://schemas.microsoft.com/office/drawing/2016/5/9/chartex" xmlns:cx2="http://schemas.microsoft.com/office/drawing/2015/10/21/chartex" xmlns:cx1="http://schemas.microsoft.com/office/drawing/2015/9/8/chartex" xmlns:cx="http://schemas.microsoft.com/office/drawing/2014/chartex" xmlns:wpc="http://schemas.microsoft.com/office/word/2010/wordprocessingCanvas" xmlns="" val="0"/>
+                          <a14:useLocalDpi xmlns="" xmlns:wpc="http://schemas.microsoft.com/office/word/2010/wordprocessingCanvas" xmlns:cx="http://schemas.microsoft.com/office/drawing/2014/chartex" xmlns:cx1="http://schemas.microsoft.com/office/drawing/2015/9/8/chartex" xmlns:cx2="http://schemas.microsoft.com/office/drawing/2015/10/21/chartex" xmlns:cx3="http://schemas.microsoft.com/office/drawing/2016/5/9/chartex" xmlns:cx4="http://schemas.microsoft.com/office/drawing/2016/5/10/chartex" xmlns:cx5="http://schemas.microsoft.com/office/drawing/2016/5/11/chartex" xmlns:cx6="http://schemas.microsoft.com/office/drawing/2016/5/12/chartex" xmlns:cx7="http://schemas.microsoft.com/office/drawing/2016/5/13/chartex" xmlns:cx8="http://schemas.microsoft.com/office/drawing/2016/5/14/chartex" xmlns:mc="http://schemas.openxmlformats.org/markup-compatibility/2006" xmlns:aink="http://schemas.microsoft.com/office/drawing/2016/ink" xmlns:am3d="http://schemas.microsoft.com/office/drawing/2017/model3d" xmlns:o="urn:schemas-microsoft-com:office:office" xmlns:v="urn:schemas-microsoft-com:vml" xmlns:wp14="http://schemas.microsoft.com/office/word/2010/wordprocessingDrawing" xmlns:w10="urn:schemas-microsoft-com:office:word" xmlns:w="http://schemas.openxmlformats.org/wordprocessingml/2006/main" xmlns:w14="http://schemas.microsoft.com/office/word/2010/wordml" xmlns:w15="http://schemas.microsoft.com/office/word/2012/wordml" xmlns:w16cid="http://schemas.microsoft.com/office/word/2016/wordml/cid" xmlns:w16se="http://schemas.microsoft.com/office/word/2015/wordml/symex" xmlns:wpg="http://schemas.microsoft.com/office/word/2010/wordprocessingGroup" xmlns:wpi="http://schemas.microsoft.com/office/word/2010/wordprocessingInk" xmlns:wps="http://schemas.microsoft.com/office/word/2010/wordprocessingShape" xmlns:a14="http://schemas.microsoft.com/office/drawing/2010/main" val="0"/>
                         </a:ext>
                       </a:extLst>
                     </a:blip>
@@ -1711,7 +1710,7 @@
                     <a:blip r:embed="rId21">
                       <a:extLst>
                         <a:ext uri="{28A0092B-C50C-407E-A947-70E740481C1C}">
-                          <a14:useLocalDpi xmlns:a14="http://schemas.microsoft.com/office/drawing/2010/main" xmlns:wps="http://schemas.microsoft.com/office/word/2010/wordprocessingShape" xmlns:wpi="http://schemas.microsoft.com/office/word/2010/wordprocessingInk" xmlns:wpg="http://schemas.microsoft.com/office/word/2010/wordprocessingGroup" xmlns:w16se="http://schemas.microsoft.com/office/word/2015/wordml/symex" xmlns:w16cid="http://schemas.microsoft.com/office/word/2016/wordml/cid" xmlns:w15="http://schemas.microsoft.com/office/word/2012/wordml" xmlns:w14="http://schemas.microsoft.com/office/word/2010/wordml" xmlns:w="http://schemas.openxmlformats.org/wordprocessingml/2006/main" xmlns:w10="urn:schemas-microsoft-com:office:word" xmlns:wp14="http://schemas.microsoft.com/office/word/2010/wordprocessingDrawing" xmlns:v="urn:schemas-microsoft-com:vml" xmlns:o="urn:schemas-microsoft-com:office:office" xmlns:am3d="http://schemas.microsoft.com/office/drawing/2017/model3d" xmlns:aink="http://schemas.microsoft.com/office/drawing/2016/ink" xmlns:mc="http://schemas.openxmlformats.org/markup-compatibility/2006" xmlns:cx8="http://schemas.microsoft.com/office/drawing/2016/5/14/chartex" xmlns:cx7="http://schemas.microsoft.com/office/drawing/2016/5/13/chartex" xmlns:cx6="http://schemas.microsoft.com/office/drawing/2016/5/12/chartex" xmlns:cx5="http://schemas.microsoft.com/office/drawing/2016/5/11/chartex" xmlns:cx4="http://schemas.microsoft.com/office/drawing/2016/5/10/chartex" xmlns:cx3="http://schemas.microsoft.com/office/drawing/2016/5/9/chartex" xmlns:cx2="http://schemas.microsoft.com/office/drawing/2015/10/21/chartex" xmlns:cx1="http://schemas.microsoft.com/office/drawing/2015/9/8/chartex" xmlns:cx="http://schemas.microsoft.com/office/drawing/2014/chartex" xmlns:wpc="http://schemas.microsoft.com/office/word/2010/wordprocessingCanvas" xmlns="" val="0"/>
+                          <a14:useLocalDpi xmlns="" xmlns:wpc="http://schemas.microsoft.com/office/word/2010/wordprocessingCanvas" xmlns:cx="http://schemas.microsoft.com/office/drawing/2014/chartex" xmlns:cx1="http://schemas.microsoft.com/office/drawing/2015/9/8/chartex" xmlns:cx2="http://schemas.microsoft.com/office/drawing/2015/10/21/chartex" xmlns:cx3="http://schemas.microsoft.com/office/drawing/2016/5/9/chartex" xmlns:cx4="http://schemas.microsoft.com/office/drawing/2016/5/10/chartex" xmlns:cx5="http://schemas.microsoft.com/office/drawing/2016/5/11/chartex" xmlns:cx6="http://schemas.microsoft.com/office/drawing/2016/5/12/chartex" xmlns:cx7="http://schemas.microsoft.com/office/drawing/2016/5/13/chartex" xmlns:cx8="http://schemas.microsoft.com/office/drawing/2016/5/14/chartex" xmlns:mc="http://schemas.openxmlformats.org/markup-compatibility/2006" xmlns:aink="http://schemas.microsoft.com/office/drawing/2016/ink" xmlns:am3d="http://schemas.microsoft.com/office/drawing/2017/model3d" xmlns:o="urn:schemas-microsoft-com:office:office" xmlns:v="urn:schemas-microsoft-com:vml" xmlns:wp14="http://schemas.microsoft.com/office/word/2010/wordprocessingDrawing" xmlns:w10="urn:schemas-microsoft-com:office:word" xmlns:w="http://schemas.openxmlformats.org/wordprocessingml/2006/main" xmlns:w14="http://schemas.microsoft.com/office/word/2010/wordml" xmlns:w15="http://schemas.microsoft.com/office/word/2012/wordml" xmlns:w16cid="http://schemas.microsoft.com/office/word/2016/wordml/cid" xmlns:w16se="http://schemas.microsoft.com/office/word/2015/wordml/symex" xmlns:wpg="http://schemas.microsoft.com/office/word/2010/wordprocessingGroup" xmlns:wpi="http://schemas.microsoft.com/office/word/2010/wordprocessingInk" xmlns:wps="http://schemas.microsoft.com/office/word/2010/wordprocessingShape" xmlns:a14="http://schemas.microsoft.com/office/drawing/2010/main" val="0"/>
                         </a:ext>
                       </a:extLst>
                     </a:blip>
@@ -1773,7 +1772,7 @@
                     <a:blip r:embed="rId22">
                       <a:extLst>
                         <a:ext uri="{28A0092B-C50C-407E-A947-70E740481C1C}">
-                          <a14:useLocalDpi xmlns:a14="http://schemas.microsoft.com/office/drawing/2010/main" xmlns:wps="http://schemas.microsoft.com/office/word/2010/wordprocessingShape" xmlns:wpi="http://schemas.microsoft.com/office/word/2010/wordprocessingInk" xmlns:wpg="http://schemas.microsoft.com/office/word/2010/wordprocessingGroup" xmlns:w16se="http://schemas.microsoft.com/office/word/2015/wordml/symex" xmlns:w16cid="http://schemas.microsoft.com/office/word/2016/wordml/cid" xmlns:w15="http://schemas.microsoft.com/office/word/2012/wordml" xmlns:w14="http://schemas.microsoft.com/office/word/2010/wordml" xmlns:w="http://schemas.openxmlformats.org/wordprocessingml/2006/main" xmlns:w10="urn:schemas-microsoft-com:office:word" xmlns:wp14="http://schemas.microsoft.com/office/word/2010/wordprocessingDrawing" xmlns:v="urn:schemas-microsoft-com:vml" xmlns:o="urn:schemas-microsoft-com:office:office" xmlns:am3d="http://schemas.microsoft.com/office/drawing/2017/model3d" xmlns:aink="http://schemas.microsoft.com/office/drawing/2016/ink" xmlns:mc="http://schemas.openxmlformats.org/markup-compatibility/2006" xmlns:cx8="http://schemas.microsoft.com/office/drawing/2016/5/14/chartex" xmlns:cx7="http://schemas.microsoft.com/office/drawing/2016/5/13/chartex" xmlns:cx6="http://schemas.microsoft.com/office/drawing/2016/5/12/chartex" xmlns:cx5="http://schemas.microsoft.com/office/drawing/2016/5/11/chartex" xmlns:cx4="http://schemas.microsoft.com/office/drawing/2016/5/10/chartex" xmlns:cx3="http://schemas.microsoft.com/office/drawing/2016/5/9/chartex" xmlns:cx2="http://schemas.microsoft.com/office/drawing/2015/10/21/chartex" xmlns:cx1="http://schemas.microsoft.com/office/drawing/2015/9/8/chartex" xmlns:cx="http://schemas.microsoft.com/office/drawing/2014/chartex" xmlns:wpc="http://schemas.microsoft.com/office/word/2010/wordprocessingCanvas" xmlns="" val="0"/>
+                          <a14:useLocalDpi xmlns="" xmlns:wpc="http://schemas.microsoft.com/office/word/2010/wordprocessingCanvas" xmlns:cx="http://schemas.microsoft.com/office/drawing/2014/chartex" xmlns:cx1="http://schemas.microsoft.com/office/drawing/2015/9/8/chartex" xmlns:cx2="http://schemas.microsoft.com/office/drawing/2015/10/21/chartex" xmlns:cx3="http://schemas.microsoft.com/office/drawing/2016/5/9/chartex" xmlns:cx4="http://schemas.microsoft.com/office/drawing/2016/5/10/chartex" xmlns:cx5="http://schemas.microsoft.com/office/drawing/2016/5/11/chartex" xmlns:cx6="http://schemas.microsoft.com/office/drawing/2016/5/12/chartex" xmlns:cx7="http://schemas.microsoft.com/office/drawing/2016/5/13/chartex" xmlns:cx8="http://schemas.microsoft.com/office/drawing/2016/5/14/chartex" xmlns:mc="http://schemas.openxmlformats.org/markup-compatibility/2006" xmlns:aink="http://schemas.microsoft.com/office/drawing/2016/ink" xmlns:am3d="http://schemas.microsoft.com/office/drawing/2017/model3d" xmlns:o="urn:schemas-microsoft-com:office:office" xmlns:v="urn:schemas-microsoft-com:vml" xmlns:wp14="http://schemas.microsoft.com/office/word/2010/wordprocessingDrawing" xmlns:w10="urn:schemas-microsoft-com:office:word" xmlns:w="http://schemas.openxmlformats.org/wordprocessingml/2006/main" xmlns:w14="http://schemas.microsoft.com/office/word/2010/wordml" xmlns:w15="http://schemas.microsoft.com/office/word/2012/wordml" xmlns:w16cid="http://schemas.microsoft.com/office/word/2016/wordml/cid" xmlns:w16se="http://schemas.microsoft.com/office/word/2015/wordml/symex" xmlns:wpg="http://schemas.microsoft.com/office/word/2010/wordprocessingGroup" xmlns:wpi="http://schemas.microsoft.com/office/word/2010/wordprocessingInk" xmlns:wps="http://schemas.microsoft.com/office/word/2010/wordprocessingShape" xmlns:a14="http://schemas.microsoft.com/office/drawing/2010/main" val="0"/>
                         </a:ext>
                       </a:extLst>
                     </a:blip>
@@ -1852,7 +1851,7 @@
                     <a:blip r:embed="rId23">
                       <a:extLst>
                         <a:ext uri="{28A0092B-C50C-407E-A947-70E740481C1C}">
-                          <a14:useLocalDpi xmlns:a14="http://schemas.microsoft.com/office/drawing/2010/main" xmlns:wps="http://schemas.microsoft.com/office/word/2010/wordprocessingShape" xmlns:wpi="http://schemas.microsoft.com/office/word/2010/wordprocessingInk" xmlns:wpg="http://schemas.microsoft.com/office/word/2010/wordprocessingGroup" xmlns:w16se="http://schemas.microsoft.com/office/word/2015/wordml/symex" xmlns:w16cid="http://schemas.microsoft.com/office/word/2016/wordml/cid" xmlns:w15="http://schemas.microsoft.com/office/word/2012/wordml" xmlns:w14="http://schemas.microsoft.com/office/word/2010/wordml" xmlns:w="http://schemas.openxmlformats.org/wordprocessingml/2006/main" xmlns:w10="urn:schemas-microsoft-com:office:word" xmlns:wp14="http://schemas.microsoft.com/office/word/2010/wordprocessingDrawing" xmlns:v="urn:schemas-microsoft-com:vml" xmlns:o="urn:schemas-microsoft-com:office:office" xmlns:am3d="http://schemas.microsoft.com/office/drawing/2017/model3d" xmlns:aink="http://schemas.microsoft.com/office/drawing/2016/ink" xmlns:mc="http://schemas.openxmlformats.org/markup-compatibility/2006" xmlns:cx8="http://schemas.microsoft.com/office/drawing/2016/5/14/chartex" xmlns:cx7="http://schemas.microsoft.com/office/drawing/2016/5/13/chartex" xmlns:cx6="http://schemas.microsoft.com/office/drawing/2016/5/12/chartex" xmlns:cx5="http://schemas.microsoft.com/office/drawing/2016/5/11/chartex" xmlns:cx4="http://schemas.microsoft.com/office/drawing/2016/5/10/chartex" xmlns:cx3="http://schemas.microsoft.com/office/drawing/2016/5/9/chartex" xmlns:cx2="http://schemas.microsoft.com/office/drawing/2015/10/21/chartex" xmlns:cx1="http://schemas.microsoft.com/office/drawing/2015/9/8/chartex" xmlns:cx="http://schemas.microsoft.com/office/drawing/2014/chartex" xmlns:wpc="http://schemas.microsoft.com/office/word/2010/wordprocessingCanvas" xmlns="" val="0"/>
+                          <a14:useLocalDpi xmlns="" xmlns:wpc="http://schemas.microsoft.com/office/word/2010/wordprocessingCanvas" xmlns:cx="http://schemas.microsoft.com/office/drawing/2014/chartex" xmlns:cx1="http://schemas.microsoft.com/office/drawing/2015/9/8/chartex" xmlns:cx2="http://schemas.microsoft.com/office/drawing/2015/10/21/chartex" xmlns:cx3="http://schemas.microsoft.com/office/drawing/2016/5/9/chartex" xmlns:cx4="http://schemas.microsoft.com/office/drawing/2016/5/10/chartex" xmlns:cx5="http://schemas.microsoft.com/office/drawing/2016/5/11/chartex" xmlns:cx6="http://schemas.microsoft.com/office/drawing/2016/5/12/chartex" xmlns:cx7="http://schemas.microsoft.com/office/drawing/2016/5/13/chartex" xmlns:cx8="http://schemas.microsoft.com/office/drawing/2016/5/14/chartex" xmlns:mc="http://schemas.openxmlformats.org/markup-compatibility/2006" xmlns:aink="http://schemas.microsoft.com/office/drawing/2016/ink" xmlns:am3d="http://schemas.microsoft.com/office/drawing/2017/model3d" xmlns:o="urn:schemas-microsoft-com:office:office" xmlns:v="urn:schemas-microsoft-com:vml" xmlns:wp14="http://schemas.microsoft.com/office/word/2010/wordprocessingDrawing" xmlns:w10="urn:schemas-microsoft-com:office:word" xmlns:w="http://schemas.openxmlformats.org/wordprocessingml/2006/main" xmlns:w14="http://schemas.microsoft.com/office/word/2010/wordml" xmlns:w15="http://schemas.microsoft.com/office/word/2012/wordml" xmlns:w16cid="http://schemas.microsoft.com/office/word/2016/wordml/cid" xmlns:w16se="http://schemas.microsoft.com/office/word/2015/wordml/symex" xmlns:wpg="http://schemas.microsoft.com/office/word/2010/wordprocessingGroup" xmlns:wpi="http://schemas.microsoft.com/office/word/2010/wordprocessingInk" xmlns:wps="http://schemas.microsoft.com/office/word/2010/wordprocessingShape" xmlns:a14="http://schemas.microsoft.com/office/drawing/2010/main" val="0"/>
                         </a:ext>
                       </a:extLst>
                     </a:blip>
@@ -1915,7 +1914,7 @@
                     <a:blip r:embed="rId24">
                       <a:extLst>
                         <a:ext uri="{28A0092B-C50C-407E-A947-70E740481C1C}">
-                          <a14:useLocalDpi xmlns:a14="http://schemas.microsoft.com/office/drawing/2010/main" xmlns:wps="http://schemas.microsoft.com/office/word/2010/wordprocessingShape" xmlns:wpi="http://schemas.microsoft.com/office/word/2010/wordprocessingInk" xmlns:wpg="http://schemas.microsoft.com/office/word/2010/wordprocessingGroup" xmlns:w16se="http://schemas.microsoft.com/office/word/2015/wordml/symex" xmlns:w16cid="http://schemas.microsoft.com/office/word/2016/wordml/cid" xmlns:w15="http://schemas.microsoft.com/office/word/2012/wordml" xmlns:w14="http://schemas.microsoft.com/office/word/2010/wordml" xmlns:w="http://schemas.openxmlformats.org/wordprocessingml/2006/main" xmlns:w10="urn:schemas-microsoft-com:office:word" xmlns:wp14="http://schemas.microsoft.com/office/word/2010/wordprocessingDrawing" xmlns:v="urn:schemas-microsoft-com:vml" xmlns:o="urn:schemas-microsoft-com:office:office" xmlns:am3d="http://schemas.microsoft.com/office/drawing/2017/model3d" xmlns:aink="http://schemas.microsoft.com/office/drawing/2016/ink" xmlns:mc="http://schemas.openxmlformats.org/markup-compatibility/2006" xmlns:cx8="http://schemas.microsoft.com/office/drawing/2016/5/14/chartex" xmlns:cx7="http://schemas.microsoft.com/office/drawing/2016/5/13/chartex" xmlns:cx6="http://schemas.microsoft.com/office/drawing/2016/5/12/chartex" xmlns:cx5="http://schemas.microsoft.com/office/drawing/2016/5/11/chartex" xmlns:cx4="http://schemas.microsoft.com/office/drawing/2016/5/10/chartex" xmlns:cx3="http://schemas.microsoft.com/office/drawing/2016/5/9/chartex" xmlns:cx2="http://schemas.microsoft.com/office/drawing/2015/10/21/chartex" xmlns:cx1="http://schemas.microsoft.com/office/drawing/2015/9/8/chartex" xmlns:cx="http://schemas.microsoft.com/office/drawing/2014/chartex" xmlns:wpc="http://schemas.microsoft.com/office/word/2010/wordprocessingCanvas" xmlns="" val="0"/>
+                          <a14:useLocalDpi xmlns="" xmlns:wpc="http://schemas.microsoft.com/office/word/2010/wordprocessingCanvas" xmlns:cx="http://schemas.microsoft.com/office/drawing/2014/chartex" xmlns:cx1="http://schemas.microsoft.com/office/drawing/2015/9/8/chartex" xmlns:cx2="http://schemas.microsoft.com/office/drawing/2015/10/21/chartex" xmlns:cx3="http://schemas.microsoft.com/office/drawing/2016/5/9/chartex" xmlns:cx4="http://schemas.microsoft.com/office/drawing/2016/5/10/chartex" xmlns:cx5="http://schemas.microsoft.com/office/drawing/2016/5/11/chartex" xmlns:cx6="http://schemas.microsoft.com/office/drawing/2016/5/12/chartex" xmlns:cx7="http://schemas.microsoft.com/office/drawing/2016/5/13/chartex" xmlns:cx8="http://schemas.microsoft.com/office/drawing/2016/5/14/chartex" xmlns:mc="http://schemas.openxmlformats.org/markup-compatibility/2006" xmlns:aink="http://schemas.microsoft.com/office/drawing/2016/ink" xmlns:am3d="http://schemas.microsoft.com/office/drawing/2017/model3d" xmlns:o="urn:schemas-microsoft-com:office:office" xmlns:v="urn:schemas-microsoft-com:vml" xmlns:wp14="http://schemas.microsoft.com/office/word/2010/wordprocessingDrawing" xmlns:w10="urn:schemas-microsoft-com:office:word" xmlns:w="http://schemas.openxmlformats.org/wordprocessingml/2006/main" xmlns:w14="http://schemas.microsoft.com/office/word/2010/wordml" xmlns:w15="http://schemas.microsoft.com/office/word/2012/wordml" xmlns:w16cid="http://schemas.microsoft.com/office/word/2016/wordml/cid" xmlns:w16se="http://schemas.microsoft.com/office/word/2015/wordml/symex" xmlns:wpg="http://schemas.microsoft.com/office/word/2010/wordprocessingGroup" xmlns:wpi="http://schemas.microsoft.com/office/word/2010/wordprocessingInk" xmlns:wps="http://schemas.microsoft.com/office/word/2010/wordprocessingShape" xmlns:a14="http://schemas.microsoft.com/office/drawing/2010/main" val="0"/>
                         </a:ext>
                       </a:extLst>
                     </a:blip>
@@ -1978,7 +1977,7 @@
                     <a:blip r:embed="rId25">
                       <a:extLst>
                         <a:ext uri="{28A0092B-C50C-407E-A947-70E740481C1C}">
-                          <a14:useLocalDpi xmlns:a14="http://schemas.microsoft.com/office/drawing/2010/main" xmlns:wps="http://schemas.microsoft.com/office/word/2010/wordprocessingShape" xmlns:wpi="http://schemas.microsoft.com/office/word/2010/wordprocessingInk" xmlns:wpg="http://schemas.microsoft.com/office/word/2010/wordprocessingGroup" xmlns:w16se="http://schemas.microsoft.com/office/word/2015/wordml/symex" xmlns:w16cid="http://schemas.microsoft.com/office/word/2016/wordml/cid" xmlns:w15="http://schemas.microsoft.com/office/word/2012/wordml" xmlns:w14="http://schemas.microsoft.com/office/word/2010/wordml" xmlns:w="http://schemas.openxmlformats.org/wordprocessingml/2006/main" xmlns:w10="urn:schemas-microsoft-com:office:word" xmlns:wp14="http://schemas.microsoft.com/office/word/2010/wordprocessingDrawing" xmlns:v="urn:schemas-microsoft-com:vml" xmlns:o="urn:schemas-microsoft-com:office:office" xmlns:am3d="http://schemas.microsoft.com/office/drawing/2017/model3d" xmlns:aink="http://schemas.microsoft.com/office/drawing/2016/ink" xmlns:mc="http://schemas.openxmlformats.org/markup-compatibility/2006" xmlns:cx8="http://schemas.microsoft.com/office/drawing/2016/5/14/chartex" xmlns:cx7="http://schemas.microsoft.com/office/drawing/2016/5/13/chartex" xmlns:cx6="http://schemas.microsoft.com/office/drawing/2016/5/12/chartex" xmlns:cx5="http://schemas.microsoft.com/office/drawing/2016/5/11/chartex" xmlns:cx4="http://schemas.microsoft.com/office/drawing/2016/5/10/chartex" xmlns:cx3="http://schemas.microsoft.com/office/drawing/2016/5/9/chartex" xmlns:cx2="http://schemas.microsoft.com/office/drawing/2015/10/21/chartex" xmlns:cx1="http://schemas.microsoft.com/office/drawing/2015/9/8/chartex" xmlns:cx="http://schemas.microsoft.com/office/drawing/2014/chartex" xmlns:wpc="http://schemas.microsoft.com/office/word/2010/wordprocessingCanvas" xmlns="" val="0"/>
+                          <a14:useLocalDpi xmlns="" xmlns:wpc="http://schemas.microsoft.com/office/word/2010/wordprocessingCanvas" xmlns:cx="http://schemas.microsoft.com/office/drawing/2014/chartex" xmlns:cx1="http://schemas.microsoft.com/office/drawing/2015/9/8/chartex" xmlns:cx2="http://schemas.microsoft.com/office/drawing/2015/10/21/chartex" xmlns:cx3="http://schemas.microsoft.com/office/drawing/2016/5/9/chartex" xmlns:cx4="http://schemas.microsoft.com/office/drawing/2016/5/10/chartex" xmlns:cx5="http://schemas.microsoft.com/office/drawing/2016/5/11/chartex" xmlns:cx6="http://schemas.microsoft.com/office/drawing/2016/5/12/chartex" xmlns:cx7="http://schemas.microsoft.com/office/drawing/2016/5/13/chartex" xmlns:cx8="http://schemas.microsoft.com/office/drawing/2016/5/14/chartex" xmlns:mc="http://schemas.openxmlformats.org/markup-compatibility/2006" xmlns:aink="http://schemas.microsoft.com/office/drawing/2016/ink" xmlns:am3d="http://schemas.microsoft.com/office/drawing/2017/model3d" xmlns:o="urn:schemas-microsoft-com:office:office" xmlns:v="urn:schemas-microsoft-com:vml" xmlns:wp14="http://schemas.microsoft.com/office/word/2010/wordprocessingDrawing" xmlns:w10="urn:schemas-microsoft-com:office:word" xmlns:w="http://schemas.openxmlformats.org/wordprocessingml/2006/main" xmlns:w14="http://schemas.microsoft.com/office/word/2010/wordml" xmlns:w15="http://schemas.microsoft.com/office/word/2012/wordml" xmlns:w16cid="http://schemas.microsoft.com/office/word/2016/wordml/cid" xmlns:w16se="http://schemas.microsoft.com/office/word/2015/wordml/symex" xmlns:wpg="http://schemas.microsoft.com/office/word/2010/wordprocessingGroup" xmlns:wpi="http://schemas.microsoft.com/office/word/2010/wordprocessingInk" xmlns:wps="http://schemas.microsoft.com/office/word/2010/wordprocessingShape" xmlns:a14="http://schemas.microsoft.com/office/drawing/2010/main" val="0"/>
                         </a:ext>
                       </a:extLst>
                     </a:blip>
@@ -2064,7 +2063,7 @@
                     <a:blip r:embed="rId26">
                       <a:extLst>
                         <a:ext uri="{28A0092B-C50C-407E-A947-70E740481C1C}">
-                          <a14:useLocalDpi xmlns:a14="http://schemas.microsoft.com/office/drawing/2010/main" xmlns:wps="http://schemas.microsoft.com/office/word/2010/wordprocessingShape" xmlns:wpi="http://schemas.microsoft.com/office/word/2010/wordprocessingInk" xmlns:wpg="http://schemas.microsoft.com/office/word/2010/wordprocessingGroup" xmlns:w16se="http://schemas.microsoft.com/office/word/2015/wordml/symex" xmlns:w16cid="http://schemas.microsoft.com/office/word/2016/wordml/cid" xmlns:w15="http://schemas.microsoft.com/office/word/2012/wordml" xmlns:w14="http://schemas.microsoft.com/office/word/2010/wordml" xmlns:w="http://schemas.openxmlformats.org/wordprocessingml/2006/main" xmlns:w10="urn:schemas-microsoft-com:office:word" xmlns:wp14="http://schemas.microsoft.com/office/word/2010/wordprocessingDrawing" xmlns:v="urn:schemas-microsoft-com:vml" xmlns:o="urn:schemas-microsoft-com:office:office" xmlns:am3d="http://schemas.microsoft.com/office/drawing/2017/model3d" xmlns:aink="http://schemas.microsoft.com/office/drawing/2016/ink" xmlns:mc="http://schemas.openxmlformats.org/markup-compatibility/2006" xmlns:cx8="http://schemas.microsoft.com/office/drawing/2016/5/14/chartex" xmlns:cx7="http://schemas.microsoft.com/office/drawing/2016/5/13/chartex" xmlns:cx6="http://schemas.microsoft.com/office/drawing/2016/5/12/chartex" xmlns:cx5="http://schemas.microsoft.com/office/drawing/2016/5/11/chartex" xmlns:cx4="http://schemas.microsoft.com/office/drawing/2016/5/10/chartex" xmlns:cx3="http://schemas.microsoft.com/office/drawing/2016/5/9/chartex" xmlns:cx2="http://schemas.microsoft.com/office/drawing/2015/10/21/chartex" xmlns:cx1="http://schemas.microsoft.com/office/drawing/2015/9/8/chartex" xmlns:cx="http://schemas.microsoft.com/office/drawing/2014/chartex" xmlns:wpc="http://schemas.microsoft.com/office/word/2010/wordprocessingCanvas" xmlns="" val="0"/>
+                          <a14:useLocalDpi xmlns="" xmlns:wpc="http://schemas.microsoft.com/office/word/2010/wordprocessingCanvas" xmlns:cx="http://schemas.microsoft.com/office/drawing/2014/chartex" xmlns:cx1="http://schemas.microsoft.com/office/drawing/2015/9/8/chartex" xmlns:cx2="http://schemas.microsoft.com/office/drawing/2015/10/21/chartex" xmlns:cx3="http://schemas.microsoft.com/office/drawing/2016/5/9/chartex" xmlns:cx4="http://schemas.microsoft.com/office/drawing/2016/5/10/chartex" xmlns:cx5="http://schemas.microsoft.com/office/drawing/2016/5/11/chartex" xmlns:cx6="http://schemas.microsoft.com/office/drawing/2016/5/12/chartex" xmlns:cx7="http://schemas.microsoft.com/office/drawing/2016/5/13/chartex" xmlns:cx8="http://schemas.microsoft.com/office/drawing/2016/5/14/chartex" xmlns:mc="http://schemas.openxmlformats.org/markup-compatibility/2006" xmlns:aink="http://schemas.microsoft.com/office/drawing/2016/ink" xmlns:am3d="http://schemas.microsoft.com/office/drawing/2017/model3d" xmlns:o="urn:schemas-microsoft-com:office:office" xmlns:v="urn:schemas-microsoft-com:vml" xmlns:wp14="http://schemas.microsoft.com/office/word/2010/wordprocessingDrawing" xmlns:w10="urn:schemas-microsoft-com:office:word" xmlns:w="http://schemas.openxmlformats.org/wordprocessingml/2006/main" xmlns:w14="http://schemas.microsoft.com/office/word/2010/wordml" xmlns:w15="http://schemas.microsoft.com/office/word/2012/wordml" xmlns:w16cid="http://schemas.microsoft.com/office/word/2016/wordml/cid" xmlns:w16se="http://schemas.microsoft.com/office/word/2015/wordml/symex" xmlns:wpg="http://schemas.microsoft.com/office/word/2010/wordprocessingGroup" xmlns:wpi="http://schemas.microsoft.com/office/word/2010/wordprocessingInk" xmlns:wps="http://schemas.microsoft.com/office/word/2010/wordprocessingShape" xmlns:a14="http://schemas.microsoft.com/office/drawing/2010/main" val="0"/>
                         </a:ext>
                       </a:extLst>
                     </a:blip>
@@ -2127,7 +2126,7 @@
                     <a:blip r:embed="rId27">
                       <a:extLst>
                         <a:ext uri="{28A0092B-C50C-407E-A947-70E740481C1C}">
-                          <a14:useLocalDpi xmlns:a14="http://schemas.microsoft.com/office/drawing/2010/main" xmlns:wps="http://schemas.microsoft.com/office/word/2010/wordprocessingShape" xmlns:wpi="http://schemas.microsoft.com/office/word/2010/wordprocessingInk" xmlns:wpg="http://schemas.microsoft.com/office/word/2010/wordprocessingGroup" xmlns:w16se="http://schemas.microsoft.com/office/word/2015/wordml/symex" xmlns:w16cid="http://schemas.microsoft.com/office/word/2016/wordml/cid" xmlns:w15="http://schemas.microsoft.com/office/word/2012/wordml" xmlns:w14="http://schemas.microsoft.com/office/word/2010/wordml" xmlns:w="http://schemas.openxmlformats.org/wordprocessingml/2006/main" xmlns:w10="urn:schemas-microsoft-com:office:word" xmlns:wp14="http://schemas.microsoft.com/office/word/2010/wordprocessingDrawing" xmlns:v="urn:schemas-microsoft-com:vml" xmlns:o="urn:schemas-microsoft-com:office:office" xmlns:am3d="http://schemas.microsoft.com/office/drawing/2017/model3d" xmlns:aink="http://schemas.microsoft.com/office/drawing/2016/ink" xmlns:mc="http://schemas.openxmlformats.org/markup-compatibility/2006" xmlns:cx8="http://schemas.microsoft.com/office/drawing/2016/5/14/chartex" xmlns:cx7="http://schemas.microsoft.com/office/drawing/2016/5/13/chartex" xmlns:cx6="http://schemas.microsoft.com/office/drawing/2016/5/12/chartex" xmlns:cx5="http://schemas.microsoft.com/office/drawing/2016/5/11/chartex" xmlns:cx4="http://schemas.microsoft.com/office/drawing/2016/5/10/chartex" xmlns:cx3="http://schemas.microsoft.com/office/drawing/2016/5/9/chartex" xmlns:cx2="http://schemas.microsoft.com/office/drawing/2015/10/21/chartex" xmlns:cx1="http://schemas.microsoft.com/office/drawing/2015/9/8/chartex" xmlns:cx="http://schemas.microsoft.com/office/drawing/2014/chartex" xmlns:wpc="http://schemas.microsoft.com/office/word/2010/wordprocessingCanvas" xmlns="" val="0"/>
+                          <a14:useLocalDpi xmlns="" xmlns:wpc="http://schemas.microsoft.com/office/word/2010/wordprocessingCanvas" xmlns:cx="http://schemas.microsoft.com/office/drawing/2014/chartex" xmlns:cx1="http://schemas.microsoft.com/office/drawing/2015/9/8/chartex" xmlns:cx2="http://schemas.microsoft.com/office/drawing/2015/10/21/chartex" xmlns:cx3="http://schemas.microsoft.com/office/drawing/2016/5/9/chartex" xmlns:cx4="http://schemas.microsoft.com/office/drawing/2016/5/10/chartex" xmlns:cx5="http://schemas.microsoft.com/office/drawing/2016/5/11/chartex" xmlns:cx6="http://schemas.microsoft.com/office/drawing/2016/5/12/chartex" xmlns:cx7="http://schemas.microsoft.com/office/drawing/2016/5/13/chartex" xmlns:cx8="http://schemas.microsoft.com/office/drawing/2016/5/14/chartex" xmlns:mc="http://schemas.openxmlformats.org/markup-compatibility/2006" xmlns:aink="http://schemas.microsoft.com/office/drawing/2016/ink" xmlns:am3d="http://schemas.microsoft.com/office/drawing/2017/model3d" xmlns:o="urn:schemas-microsoft-com:office:office" xmlns:v="urn:schemas-microsoft-com:vml" xmlns:wp14="http://schemas.microsoft.com/office/word/2010/wordprocessingDrawing" xmlns:w10="urn:schemas-microsoft-com:office:word" xmlns:w="http://schemas.openxmlformats.org/wordprocessingml/2006/main" xmlns:w14="http://schemas.microsoft.com/office/word/2010/wordml" xmlns:w15="http://schemas.microsoft.com/office/word/2012/wordml" xmlns:w16cid="http://schemas.microsoft.com/office/word/2016/wordml/cid" xmlns:w16se="http://schemas.microsoft.com/office/word/2015/wordml/symex" xmlns:wpg="http://schemas.microsoft.com/office/word/2010/wordprocessingGroup" xmlns:wpi="http://schemas.microsoft.com/office/word/2010/wordprocessingInk" xmlns:wps="http://schemas.microsoft.com/office/word/2010/wordprocessingShape" xmlns:a14="http://schemas.microsoft.com/office/drawing/2010/main" val="0"/>
                         </a:ext>
                       </a:extLst>
                     </a:blip>
@@ -2190,7 +2189,7 @@
                     <a:blip r:embed="rId28">
                       <a:extLst>
                         <a:ext uri="{28A0092B-C50C-407E-A947-70E740481C1C}">
-                          <a14:useLocalDpi xmlns:a14="http://schemas.microsoft.com/office/drawing/2010/main" xmlns:wps="http://schemas.microsoft.com/office/word/2010/wordprocessingShape" xmlns:wpi="http://schemas.microsoft.com/office/word/2010/wordprocessingInk" xmlns:wpg="http://schemas.microsoft.com/office/word/2010/wordprocessingGroup" xmlns:w16se="http://schemas.microsoft.com/office/word/2015/wordml/symex" xmlns:w16cid="http://schemas.microsoft.com/office/word/2016/wordml/cid" xmlns:w15="http://schemas.microsoft.com/office/word/2012/wordml" xmlns:w14="http://schemas.microsoft.com/office/word/2010/wordml" xmlns:w="http://schemas.openxmlformats.org/wordprocessingml/2006/main" xmlns:w10="urn:schemas-microsoft-com:office:word" xmlns:wp14="http://schemas.microsoft.com/office/word/2010/wordprocessingDrawing" xmlns:v="urn:schemas-microsoft-com:vml" xmlns:o="urn:schemas-microsoft-com:office:office" xmlns:am3d="http://schemas.microsoft.com/office/drawing/2017/model3d" xmlns:aink="http://schemas.microsoft.com/office/drawing/2016/ink" xmlns:mc="http://schemas.openxmlformats.org/markup-compatibility/2006" xmlns:cx8="http://schemas.microsoft.com/office/drawing/2016/5/14/chartex" xmlns:cx7="http://schemas.microsoft.com/office/drawing/2016/5/13/chartex" xmlns:cx6="http://schemas.microsoft.com/office/drawing/2016/5/12/chartex" xmlns:cx5="http://schemas.microsoft.com/office/drawing/2016/5/11/chartex" xmlns:cx4="http://schemas.microsoft.com/office/drawing/2016/5/10/chartex" xmlns:cx3="http://schemas.microsoft.com/office/drawing/2016/5/9/chartex" xmlns:cx2="http://schemas.microsoft.com/office/drawing/2015/10/21/chartex" xmlns:cx1="http://schemas.microsoft.com/office/drawing/2015/9/8/chartex" xmlns:cx="http://schemas.microsoft.com/office/drawing/2014/chartex" xmlns:wpc="http://schemas.microsoft.com/office/word/2010/wordprocessingCanvas" xmlns="" val="0"/>
+                          <a14:useLocalDpi xmlns="" xmlns:wpc="http://schemas.microsoft.com/office/word/2010/wordprocessingCanvas" xmlns:cx="http://schemas.microsoft.com/office/drawing/2014/chartex" xmlns:cx1="http://schemas.microsoft.com/office/drawing/2015/9/8/chartex" xmlns:cx2="http://schemas.microsoft.com/office/drawing/2015/10/21/chartex" xmlns:cx3="http://schemas.microsoft.com/office/drawing/2016/5/9/chartex" xmlns:cx4="http://schemas.microsoft.com/office/drawing/2016/5/10/chartex" xmlns:cx5="http://schemas.microsoft.com/office/drawing/2016/5/11/chartex" xmlns:cx6="http://schemas.microsoft.com/office/drawing/2016/5/12/chartex" xmlns:cx7="http://schemas.microsoft.com/office/drawing/2016/5/13/chartex" xmlns:cx8="http://schemas.microsoft.com/office/drawing/2016/5/14/chartex" xmlns:mc="http://schemas.openxmlformats.org/markup-compatibility/2006" xmlns:aink="http://schemas.microsoft.com/office/drawing/2016/ink" xmlns:am3d="http://schemas.microsoft.com/office/drawing/2017/model3d" xmlns:o="urn:schemas-microsoft-com:office:office" xmlns:v="urn:schemas-microsoft-com:vml" xmlns:wp14="http://schemas.microsoft.com/office/word/2010/wordprocessingDrawing" xmlns:w10="urn:schemas-microsoft-com:office:word" xmlns:w="http://schemas.openxmlformats.org/wordprocessingml/2006/main" xmlns:w14="http://schemas.microsoft.com/office/word/2010/wordml" xmlns:w15="http://schemas.microsoft.com/office/word/2012/wordml" xmlns:w16cid="http://schemas.microsoft.com/office/word/2016/wordml/cid" xmlns:w16se="http://schemas.microsoft.com/office/word/2015/wordml/symex" xmlns:wpg="http://schemas.microsoft.com/office/word/2010/wordprocessingGroup" xmlns:wpi="http://schemas.microsoft.com/office/word/2010/wordprocessingInk" xmlns:wps="http://schemas.microsoft.com/office/word/2010/wordprocessingShape" xmlns:a14="http://schemas.microsoft.com/office/drawing/2010/main" val="0"/>
                         </a:ext>
                       </a:extLst>
                     </a:blip>
@@ -2267,7 +2266,7 @@
                     <a:blip r:embed="rId29">
                       <a:extLst>
                         <a:ext uri="{28A0092B-C50C-407E-A947-70E740481C1C}">
-                          <a14:useLocalDpi xmlns:a14="http://schemas.microsoft.com/office/drawing/2010/main" xmlns:wps="http://schemas.microsoft.com/office/word/2010/wordprocessingShape" xmlns:wpi="http://schemas.microsoft.com/office/word/2010/wordprocessingInk" xmlns:wpg="http://schemas.microsoft.com/office/word/2010/wordprocessingGroup" xmlns:w16se="http://schemas.microsoft.com/office/word/2015/wordml/symex" xmlns:w16cid="http://schemas.microsoft.com/office/word/2016/wordml/cid" xmlns:w15="http://schemas.microsoft.com/office/word/2012/wordml" xmlns:w14="http://schemas.microsoft.com/office/word/2010/wordml" xmlns:w="http://schemas.openxmlformats.org/wordprocessingml/2006/main" xmlns:w10="urn:schemas-microsoft-com:office:word" xmlns:wp14="http://schemas.microsoft.com/office/word/2010/wordprocessingDrawing" xmlns:v="urn:schemas-microsoft-com:vml" xmlns:o="urn:schemas-microsoft-com:office:office" xmlns:am3d="http://schemas.microsoft.com/office/drawing/2017/model3d" xmlns:aink="http://schemas.microsoft.com/office/drawing/2016/ink" xmlns:mc="http://schemas.openxmlformats.org/markup-compatibility/2006" xmlns:cx8="http://schemas.microsoft.com/office/drawing/2016/5/14/chartex" xmlns:cx7="http://schemas.microsoft.com/office/drawing/2016/5/13/chartex" xmlns:cx6="http://schemas.microsoft.com/office/drawing/2016/5/12/chartex" xmlns:cx5="http://schemas.microsoft.com/office/drawing/2016/5/11/chartex" xmlns:cx4="http://schemas.microsoft.com/office/drawing/2016/5/10/chartex" xmlns:cx3="http://schemas.microsoft.com/office/drawing/2016/5/9/chartex" xmlns:cx2="http://schemas.microsoft.com/office/drawing/2015/10/21/chartex" xmlns:cx1="http://schemas.microsoft.com/office/drawing/2015/9/8/chartex" xmlns:cx="http://schemas.microsoft.com/office/drawing/2014/chartex" xmlns:wpc="http://schemas.microsoft.com/office/word/2010/wordprocessingCanvas" xmlns="" val="0"/>
+                          <a14:useLocalDpi xmlns="" xmlns:wpc="http://schemas.microsoft.com/office/word/2010/wordprocessingCanvas" xmlns:cx="http://schemas.microsoft.com/office/drawing/2014/chartex" xmlns:cx1="http://schemas.microsoft.com/office/drawing/2015/9/8/chartex" xmlns:cx2="http://schemas.microsoft.com/office/drawing/2015/10/21/chartex" xmlns:cx3="http://schemas.microsoft.com/office/drawing/2016/5/9/chartex" xmlns:cx4="http://schemas.microsoft.com/office/drawing/2016/5/10/chartex" xmlns:cx5="http://schemas.microsoft.com/office/drawing/2016/5/11/chartex" xmlns:cx6="http://schemas.microsoft.com/office/drawing/2016/5/12/chartex" xmlns:cx7="http://schemas.microsoft.com/office/drawing/2016/5/13/chartex" xmlns:cx8="http://schemas.microsoft.com/office/drawing/2016/5/14/chartex" xmlns:mc="http://schemas.openxmlformats.org/markup-compatibility/2006" xmlns:aink="http://schemas.microsoft.com/office/drawing/2016/ink" xmlns:am3d="http://schemas.microsoft.com/office/drawing/2017/model3d" xmlns:o="urn:schemas-microsoft-com:office:office" xmlns:v="urn:schemas-microsoft-com:vml" xmlns:wp14="http://schemas.microsoft.com/office/word/2010/wordprocessingDrawing" xmlns:w10="urn:schemas-microsoft-com:office:word" xmlns:w="http://schemas.openxmlformats.org/wordprocessingml/2006/main" xmlns:w14="http://schemas.microsoft.com/office/word/2010/wordml" xmlns:w15="http://schemas.microsoft.com/office/word/2012/wordml" xmlns:w16cid="http://schemas.microsoft.com/office/word/2016/wordml/cid" xmlns:w16se="http://schemas.microsoft.com/office/word/2015/wordml/symex" xmlns:wpg="http://schemas.microsoft.com/office/word/2010/wordprocessingGroup" xmlns:wpi="http://schemas.microsoft.com/office/word/2010/wordprocessingInk" xmlns:wps="http://schemas.microsoft.com/office/word/2010/wordprocessingShape" xmlns:a14="http://schemas.microsoft.com/office/drawing/2010/main" val="0"/>
                         </a:ext>
                       </a:extLst>
                     </a:blip>
@@ -2329,7 +2328,7 @@
                     <a:blip r:embed="rId30">
                       <a:extLst>
                         <a:ext uri="{28A0092B-C50C-407E-A947-70E740481C1C}">
-                          <a14:useLocalDpi xmlns:a14="http://schemas.microsoft.com/office/drawing/2010/main" xmlns:wps="http://schemas.microsoft.com/office/word/2010/wordprocessingShape" xmlns:wpi="http://schemas.microsoft.com/office/word/2010/wordprocessingInk" xmlns:wpg="http://schemas.microsoft.com/office/word/2010/wordprocessingGroup" xmlns:w16se="http://schemas.microsoft.com/office/word/2015/wordml/symex" xmlns:w16cid="http://schemas.microsoft.com/office/word/2016/wordml/cid" xmlns:w15="http://schemas.microsoft.com/office/word/2012/wordml" xmlns:w14="http://schemas.microsoft.com/office/word/2010/wordml" xmlns:w="http://schemas.openxmlformats.org/wordprocessingml/2006/main" xmlns:w10="urn:schemas-microsoft-com:office:word" xmlns:wp14="http://schemas.microsoft.com/office/word/2010/wordprocessingDrawing" xmlns:v="urn:schemas-microsoft-com:vml" xmlns:o="urn:schemas-microsoft-com:office:office" xmlns:am3d="http://schemas.microsoft.com/office/drawing/2017/model3d" xmlns:aink="http://schemas.microsoft.com/office/drawing/2016/ink" xmlns:mc="http://schemas.openxmlformats.org/markup-compatibility/2006" xmlns:cx8="http://schemas.microsoft.com/office/drawing/2016/5/14/chartex" xmlns:cx7="http://schemas.microsoft.com/office/drawing/2016/5/13/chartex" xmlns:cx6="http://schemas.microsoft.com/office/drawing/2016/5/12/chartex" xmlns:cx5="http://schemas.microsoft.com/office/drawing/2016/5/11/chartex" xmlns:cx4="http://schemas.microsoft.com/office/drawing/2016/5/10/chartex" xmlns:cx3="http://schemas.microsoft.com/office/drawing/2016/5/9/chartex" xmlns:cx2="http://schemas.microsoft.com/office/drawing/2015/10/21/chartex" xmlns:cx1="http://schemas.microsoft.com/office/drawing/2015/9/8/chartex" xmlns:cx="http://schemas.microsoft.com/office/drawing/2014/chartex" xmlns:wpc="http://schemas.microsoft.com/office/word/2010/wordprocessingCanvas" xmlns="" val="0"/>
+                          <a14:useLocalDpi xmlns="" xmlns:wpc="http://schemas.microsoft.com/office/word/2010/wordprocessingCanvas" xmlns:cx="http://schemas.microsoft.com/office/drawing/2014/chartex" xmlns:cx1="http://schemas.microsoft.com/office/drawing/2015/9/8/chartex" xmlns:cx2="http://schemas.microsoft.com/office/drawing/2015/10/21/chartex" xmlns:cx3="http://schemas.microsoft.com/office/drawing/2016/5/9/chartex" xmlns:cx4="http://schemas.microsoft.com/office/drawing/2016/5/10/chartex" xmlns:cx5="http://schemas.microsoft.com/office/drawing/2016/5/11/chartex" xmlns:cx6="http://schemas.microsoft.com/office/drawing/2016/5/12/chartex" xmlns:cx7="http://schemas.microsoft.com/office/drawing/2016/5/13/chartex" xmlns:cx8="http://schemas.microsoft.com/office/drawing/2016/5/14/chartex" xmlns:mc="http://schemas.openxmlformats.org/markup-compatibility/2006" xmlns:aink="http://schemas.microsoft.com/office/drawing/2016/ink" xmlns:am3d="http://schemas.microsoft.com/office/drawing/2017/model3d" xmlns:o="urn:schemas-microsoft-com:office:office" xmlns:v="urn:schemas-microsoft-com:vml" xmlns:wp14="http://schemas.microsoft.com/office/word/2010/wordprocessingDrawing" xmlns:w10="urn:schemas-microsoft-com:office:word" xmlns:w="http://schemas.openxmlformats.org/wordprocessingml/2006/main" xmlns:w14="http://schemas.microsoft.com/office/word/2010/wordml" xmlns:w15="http://schemas.microsoft.com/office/word/2012/wordml" xmlns:w16cid="http://schemas.microsoft.com/office/word/2016/wordml/cid" xmlns:w16se="http://schemas.microsoft.com/office/word/2015/wordml/symex" xmlns:wpg="http://schemas.microsoft.com/office/word/2010/wordprocessingGroup" xmlns:wpi="http://schemas.microsoft.com/office/word/2010/wordprocessingInk" xmlns:wps="http://schemas.microsoft.com/office/word/2010/wordprocessingShape" xmlns:a14="http://schemas.microsoft.com/office/drawing/2010/main" val="0"/>
                         </a:ext>
                       </a:extLst>
                     </a:blip>
@@ -2395,7 +2394,7 @@
                     <a:blip r:embed="rId31">
                       <a:extLst>
                         <a:ext uri="{28A0092B-C50C-407E-A947-70E740481C1C}">
-                          <a14:useLocalDpi xmlns:a14="http://schemas.microsoft.com/office/drawing/2010/main" xmlns:wps="http://schemas.microsoft.com/office/word/2010/wordprocessingShape" xmlns:wpi="http://schemas.microsoft.com/office/word/2010/wordprocessingInk" xmlns:wpg="http://schemas.microsoft.com/office/word/2010/wordprocessingGroup" xmlns:w16se="http://schemas.microsoft.com/office/word/2015/wordml/symex" xmlns:w16cid="http://schemas.microsoft.com/office/word/2016/wordml/cid" xmlns:w15="http://schemas.microsoft.com/office/word/2012/wordml" xmlns:w14="http://schemas.microsoft.com/office/word/2010/wordml" xmlns:w="http://schemas.openxmlformats.org/wordprocessingml/2006/main" xmlns:w10="urn:schemas-microsoft-com:office:word" xmlns:wp14="http://schemas.microsoft.com/office/word/2010/wordprocessingDrawing" xmlns:v="urn:schemas-microsoft-com:vml" xmlns:o="urn:schemas-microsoft-com:office:office" xmlns:am3d="http://schemas.microsoft.com/office/drawing/2017/model3d" xmlns:aink="http://schemas.microsoft.com/office/drawing/2016/ink" xmlns:mc="http://schemas.openxmlformats.org/markup-compatibility/2006" xmlns:cx8="http://schemas.microsoft.com/office/drawing/2016/5/14/chartex" xmlns:cx7="http://schemas.microsoft.com/office/drawing/2016/5/13/chartex" xmlns:cx6="http://schemas.microsoft.com/office/drawing/2016/5/12/chartex" xmlns:cx5="http://schemas.microsoft.com/office/drawing/2016/5/11/chartex" xmlns:cx4="http://schemas.microsoft.com/office/drawing/2016/5/10/chartex" xmlns:cx3="http://schemas.microsoft.com/office/drawing/2016/5/9/chartex" xmlns:cx2="http://schemas.microsoft.com/office/drawing/2015/10/21/chartex" xmlns:cx1="http://schemas.microsoft.com/office/drawing/2015/9/8/chartex" xmlns:cx="http://schemas.microsoft.com/office/drawing/2014/chartex" xmlns:wpc="http://schemas.microsoft.com/office/word/2010/wordprocessingCanvas" xmlns="" val="0"/>
+                          <a14:useLocalDpi xmlns="" xmlns:wpc="http://schemas.microsoft.com/office/word/2010/wordprocessingCanvas" xmlns:cx="http://schemas.microsoft.com/office/drawing/2014/chartex" xmlns:cx1="http://schemas.microsoft.com/office/drawing/2015/9/8/chartex" xmlns:cx2="http://schemas.microsoft.com/office/drawing/2015/10/21/chartex" xmlns:cx3="http://schemas.microsoft.com/office/drawing/2016/5/9/chartex" xmlns:cx4="http://schemas.microsoft.com/office/drawing/2016/5/10/chartex" xmlns:cx5="http://schemas.microsoft.com/office/drawing/2016/5/11/chartex" xmlns:cx6="http://schemas.microsoft.com/office/drawing/2016/5/12/chartex" xmlns:cx7="http://schemas.microsoft.com/office/drawing/2016/5/13/chartex" xmlns:cx8="http://schemas.microsoft.com/office/drawing/2016/5/14/chartex" xmlns:mc="http://schemas.openxmlformats.org/markup-compatibility/2006" xmlns:aink="http://schemas.microsoft.com/office/drawing/2016/ink" xmlns:am3d="http://schemas.microsoft.com/office/drawing/2017/model3d" xmlns:o="urn:schemas-microsoft-com:office:office" xmlns:v="urn:schemas-microsoft-com:vml" xmlns:wp14="http://schemas.microsoft.com/office/word/2010/wordprocessingDrawing" xmlns:w10="urn:schemas-microsoft-com:office:word" xmlns:w="http://schemas.openxmlformats.org/wordprocessingml/2006/main" xmlns:w14="http://schemas.microsoft.com/office/word/2010/wordml" xmlns:w15="http://schemas.microsoft.com/office/word/2012/wordml" xmlns:w16cid="http://schemas.microsoft.com/office/word/2016/wordml/cid" xmlns:w16se="http://schemas.microsoft.com/office/word/2015/wordml/symex" xmlns:wpg="http://schemas.microsoft.com/office/word/2010/wordprocessingGroup" xmlns:wpi="http://schemas.microsoft.com/office/word/2010/wordprocessingInk" xmlns:wps="http://schemas.microsoft.com/office/word/2010/wordprocessingShape" xmlns:a14="http://schemas.microsoft.com/office/drawing/2010/main" val="0"/>
                         </a:ext>
                       </a:extLst>
                     </a:blip>
@@ -2424,7 +2423,6 @@
       <w:pPr>
         <w:pStyle w:val="1"/>
         <w:rPr>
-          <w:rFonts w:hint="eastAsia"/>
           <w:lang w:eastAsia="zh-CN"/>
         </w:rPr>
       </w:pPr>
@@ -2761,90 +2759,123 @@
     <w:p>
       <w:pPr>
         <w:pStyle w:val="2"/>
-      </w:pPr>
-      <w:r>
-        <w:t>run the java as backend progress</w:t>
-      </w:r>
-    </w:p>
-    <w:p>
-      <w:pPr>
+        <w:rPr>
+          <w:lang w:val="en-US"/>
+        </w:rPr>
+      </w:pPr>
+      <w:r>
+        <w:rPr>
+          <w:lang w:val="en-US"/>
+        </w:rPr>
+        <w:t>this</w:t>
+      </w:r>
+      <w:r>
+        <w:rPr>
+          <w:lang w:val="en-US"/>
+        </w:rPr>
+        <w:t xml:space="preserve"> step is optional. If there is no process/service running, you may skip this step</w:t>
+      </w:r>
+    </w:p>
+    <w:p>
+      <w:r>
+        <w:t xml:space="preserve">if </w:t>
+      </w:r>
+      <w:r>
+        <w:t xml:space="preserve">there is </w:t>
+      </w:r>
+      <w:r>
+        <w:t>existing</w:t>
+      </w:r>
+      <w:r>
+        <w:t xml:space="preserve"> process running, we need</w:t>
+      </w:r>
+      <w:r>
+        <w:t xml:space="preserve"> to kill the process</w:t>
+      </w:r>
+      <w:r>
+        <w:t>/</w:t>
+      </w:r>
+    </w:p>
+    <w:p>
+      <w:r>
+        <w:t xml:space="preserve">ps –ef | grep </w:t>
+      </w:r>
+      <w:r>
+        <w:tab/>
+        <w:t>“</w:t>
+      </w:r>
+      <w:r>
         <w:rPr>
           <w:rFonts w:ascii="Lucida Console" w:hAnsi="Lucida Console" w:cs="Lucida Console"/>
           <w:sz w:val="18"/>
           <w:szCs w:val="18"/>
           <w:lang w:val="en-US"/>
         </w:rPr>
-      </w:pPr>
-      <w:r>
+        <w:t>seris-rams-0.1.0.jar</w:t>
+      </w:r>
+      <w:r>
+        <w:t>”</w:t>
+      </w:r>
+      <w:r>
+        <w:tab/>
+        <w:t xml:space="preserve">  </w:t>
+      </w:r>
+    </w:p>
+    <w:p>
+      <w:pPr>
+        <w:rPr>
+          <w:rFonts w:hint="eastAsia"/>
+          <w:lang w:eastAsia="zh-CN"/>
+        </w:rPr>
+      </w:pPr>
+      <w:r>
+        <w:t>kill -9 &lt;pid&gt;</w:t>
+      </w:r>
+    </w:p>
+    <w:p>
+      <w:pPr>
+        <w:rPr>
+          <w:rFonts w:hint="eastAsia"/>
+          <w:lang w:eastAsia="zh-CN"/>
+        </w:rPr>
+      </w:pPr>
+    </w:p>
+    <w:p>
+      <w:pPr>
+        <w:pStyle w:val="2"/>
+      </w:pPr>
+      <w:r>
+        <w:t>run the java as backend progress</w:t>
+      </w:r>
+    </w:p>
+    <w:p>
+      <w:pPr>
         <w:rPr>
           <w:rFonts w:ascii="Lucida Console" w:hAnsi="Lucida Console" w:cs="Lucida Console"/>
           <w:sz w:val="18"/>
           <w:szCs w:val="18"/>
           <w:lang w:val="en-US"/>
         </w:rPr>
-        <w:t>nohup java -jar seris-rams-0.1.0.jar &amp;</w:t>
-      </w:r>
-    </w:p>
-    <w:p>
-      <w:pPr>
+      </w:pPr>
+      <w:r>
         <w:rPr>
           <w:rFonts w:ascii="Lucida Console" w:hAnsi="Lucida Console" w:cs="Lucida Console"/>
           <w:sz w:val="18"/>
           <w:szCs w:val="18"/>
           <w:lang w:val="en-US"/>
         </w:rPr>
-      </w:pPr>
-    </w:p>
-    <w:p>
-      <w:pPr>
-        <w:pStyle w:val="2"/>
-        <w:rPr>
-          <w:lang w:val="en-US"/>
-        </w:rPr>
-      </w:pPr>
-      <w:r>
-        <w:rPr>
-          <w:lang w:val="en-US"/>
-        </w:rPr>
-        <w:t xml:space="preserve">last step is optional </w:t>
-      </w:r>
-    </w:p>
-    <w:p>
-      <w:r>
-        <w:t>if you want to kill the process</w:t>
-      </w:r>
-    </w:p>
-    <w:p>
-      <w:r>
-        <w:t xml:space="preserve">ps –ef | grep </w:t>
-      </w:r>
-      <w:r>
-        <w:tab/>
-      </w:r>
-      <w:r>
-        <w:t>“</w:t>
-      </w:r>
-      <w:r>
+        <w:t>nohup java -jar seris-rams-0.1.0.jar &amp;</w:t>
+      </w:r>
+    </w:p>
+    <w:p>
+      <w:pPr>
         <w:rPr>
           <w:rFonts w:ascii="Lucida Console" w:hAnsi="Lucida Console" w:cs="Lucida Console"/>
           <w:sz w:val="18"/>
           <w:szCs w:val="18"/>
           <w:lang w:val="en-US"/>
         </w:rPr>
-        <w:t>seris-rams-0.1.0.jar</w:t>
-      </w:r>
-      <w:r>
-        <w:t>”</w:t>
-      </w:r>
-      <w:r>
-        <w:tab/>
-        <w:t xml:space="preserve">  </w:t>
-      </w:r>
-    </w:p>
-    <w:p>
-      <w:r>
-        <w:t>kill -9 &lt;pid&gt;</w:t>
-      </w:r>
+      </w:pPr>
     </w:p>
     <w:p/>
     <w:sectPr>
@@ -4839,7 +4870,7 @@
   <a:extraClrSchemeLst/>
   <a:extLst>
     <a:ext uri="{05A4C25C-085E-4340-85A3-A5531E510DB2}">
-      <thm15:themeFamily xmlns:thm15="http://schemas.microsoft.com/office/thememl/2012/main" xmlns="" name="Office Theme" id="{62F939B6-93AF-4DB8-9C6B-D6C7DFDC589F}" vid="{4A3C46E8-61CC-4603-A589-7422A47A8E4A}"/>
+      <thm15:themeFamily xmlns="" xmlns:thm15="http://schemas.microsoft.com/office/thememl/2012/main" name="Office Theme" id="{62F939B6-93AF-4DB8-9C6B-D6C7DFDC589F}" vid="{4A3C46E8-61CC-4603-A589-7422A47A8E4A}"/>
     </a:ext>
   </a:extLst>
 </a:theme>

</xml_diff>